<commit_message>
MLOps Assignment- Gropu 131
</commit_message>
<xml_diff>
--- a/Final Report.docx
+++ b/Final Report.docx
@@ -57,8 +57,234 @@
           <w:bCs/>
           <w:color w:val="153D63" w:themeColor="text2" w:themeTint="E6"/>
         </w:rPr>
-        <w:t>Members: 2024ab05091 SANTOSH KUMAR SAHU 100%</w:t>
-      </w:r>
+        <w:t xml:space="preserve">Members: </w:t>
+      </w:r>
+    </w:p>
+    <w:tbl>
+      <w:tblPr>
+        <w:tblStyle w:val="TableGrid"/>
+        <w:tblW w:w="0" w:type="auto"/>
+        <w:tblLook w:val="04A0" w:firstRow="1" w:lastRow="0" w:firstColumn="1" w:lastColumn="0" w:noHBand="0" w:noVBand="1"/>
+      </w:tblPr>
+      <w:tblGrid>
+        <w:gridCol w:w="3005"/>
+        <w:gridCol w:w="3005"/>
+        <w:gridCol w:w="3006"/>
+      </w:tblGrid>
+      <w:tr>
+        <w:tc>
+          <w:tcPr>
+            <w:tcW w:w="3005" w:type="dxa"/>
+          </w:tcPr>
+          <w:p>
+            <w:pPr>
+              <w:rPr>
+                <w:b/>
+                <w:bCs/>
+                <w:color w:val="153D63" w:themeColor="text2" w:themeTint="E6"/>
+              </w:rPr>
+            </w:pPr>
+            <w:r>
+              <w:rPr>
+                <w:b/>
+                <w:bCs/>
+                <w:color w:val="153D63" w:themeColor="text2" w:themeTint="E6"/>
+              </w:rPr>
+              <w:t>Student ID</w:t>
+            </w:r>
+          </w:p>
+        </w:tc>
+        <w:tc>
+          <w:tcPr>
+            <w:tcW w:w="3005" w:type="dxa"/>
+          </w:tcPr>
+          <w:p>
+            <w:pPr>
+              <w:rPr>
+                <w:b/>
+                <w:bCs/>
+                <w:color w:val="153D63" w:themeColor="text2" w:themeTint="E6"/>
+              </w:rPr>
+            </w:pPr>
+            <w:r>
+              <w:rPr>
+                <w:b/>
+                <w:bCs/>
+                <w:color w:val="153D63" w:themeColor="text2" w:themeTint="E6"/>
+              </w:rPr>
+              <w:t>Name</w:t>
+            </w:r>
+          </w:p>
+        </w:tc>
+        <w:tc>
+          <w:tcPr>
+            <w:tcW w:w="3006" w:type="dxa"/>
+          </w:tcPr>
+          <w:p>
+            <w:pPr>
+              <w:rPr>
+                <w:b/>
+                <w:bCs/>
+                <w:color w:val="153D63" w:themeColor="text2" w:themeTint="E6"/>
+              </w:rPr>
+            </w:pPr>
+            <w:r>
+              <w:rPr>
+                <w:b/>
+                <w:bCs/>
+                <w:color w:val="153D63" w:themeColor="text2" w:themeTint="E6"/>
+              </w:rPr>
+              <w:t>Contribution</w:t>
+            </w:r>
+          </w:p>
+        </w:tc>
+      </w:tr>
+      <w:tr>
+        <w:tc>
+          <w:tcPr>
+            <w:tcW w:w="3005" w:type="dxa"/>
+          </w:tcPr>
+          <w:p>
+            <w:pPr>
+              <w:rPr>
+                <w:b/>
+                <w:bCs/>
+                <w:color w:val="153D63" w:themeColor="text2" w:themeTint="E6"/>
+              </w:rPr>
+            </w:pPr>
+            <w:r>
+              <w:rPr>
+                <w:b/>
+                <w:bCs/>
+                <w:color w:val="153D63" w:themeColor="text2" w:themeTint="E6"/>
+              </w:rPr>
+              <w:t>2024ab05091</w:t>
+            </w:r>
+          </w:p>
+        </w:tc>
+        <w:tc>
+          <w:tcPr>
+            <w:tcW w:w="3005" w:type="dxa"/>
+          </w:tcPr>
+          <w:p>
+            <w:pPr>
+              <w:rPr>
+                <w:b/>
+                <w:bCs/>
+                <w:color w:val="153D63" w:themeColor="text2" w:themeTint="E6"/>
+              </w:rPr>
+            </w:pPr>
+            <w:r>
+              <w:rPr>
+                <w:b/>
+                <w:bCs/>
+                <w:color w:val="153D63" w:themeColor="text2" w:themeTint="E6"/>
+              </w:rPr>
+              <w:t>SANTOSH KUMAR SAHU</w:t>
+            </w:r>
+          </w:p>
+        </w:tc>
+        <w:tc>
+          <w:tcPr>
+            <w:tcW w:w="3006" w:type="dxa"/>
+          </w:tcPr>
+          <w:p>
+            <w:pPr>
+              <w:rPr>
+                <w:b/>
+                <w:bCs/>
+                <w:color w:val="153D63" w:themeColor="text2" w:themeTint="E6"/>
+              </w:rPr>
+            </w:pPr>
+            <w:r>
+              <w:rPr>
+                <w:b/>
+                <w:bCs/>
+                <w:color w:val="153D63" w:themeColor="text2" w:themeTint="E6"/>
+              </w:rPr>
+              <w:t>100%</w:t>
+            </w:r>
+          </w:p>
+        </w:tc>
+      </w:tr>
+    </w:tbl>
+    <w:p>
+      <w:pPr>
+        <w:rPr>
+          <w:b/>
+          <w:bCs/>
+          <w:color w:val="153D63" w:themeColor="text2" w:themeTint="E6"/>
+        </w:rPr>
+      </w:pPr>
+      <w:r>
+        <w:rPr>
+          <w:b/>
+          <w:bCs/>
+          <w:color w:val="153D63" w:themeColor="text2" w:themeTint="E6"/>
+        </w:rPr>
+        <w:tab/>
+      </w:r>
+      <w:r>
+        <w:rPr>
+          <w:b/>
+          <w:bCs/>
+          <w:color w:val="153D63" w:themeColor="text2" w:themeTint="E6"/>
+        </w:rPr>
+        <w:tab/>
+      </w:r>
+      <w:r>
+        <w:rPr>
+          <w:b/>
+          <w:bCs/>
+          <w:color w:val="153D63" w:themeColor="text2" w:themeTint="E6"/>
+        </w:rPr>
+        <w:tab/>
+      </w:r>
+    </w:p>
+    <w:p>
+      <w:pPr>
+        <w:rPr>
+          <w:color w:val="153D63" w:themeColor="text2" w:themeTint="E6"/>
+        </w:rPr>
+      </w:pPr>
+      <w:r>
+        <w:rPr>
+          <w:b/>
+          <w:bCs/>
+          <w:color w:val="153D63" w:themeColor="text2" w:themeTint="E6"/>
+        </w:rPr>
+        <w:t>GitHub repository</w:t>
+      </w:r>
+      <w:r>
+        <w:rPr>
+          <w:b/>
+          <w:bCs/>
+          <w:color w:val="153D63" w:themeColor="text2" w:themeTint="E6"/>
+        </w:rPr>
+        <w:t>:</w:t>
+      </w:r>
+      <w:r>
+        <w:rPr>
+          <w:color w:val="153D63" w:themeColor="text2" w:themeTint="E6"/>
+        </w:rPr>
+        <w:t xml:space="preserve"> </w:t>
+      </w:r>
+      <w:hyperlink r:id="rId5" w:history="1">
+        <w:r>
+          <w:rPr>
+            <w:rStyle w:val="Hyperlink"/>
+            <w14:textFill>
+              <w14:solidFill>
+                <w14:srgbClr w14:val="0000FF">
+                  <w14:lumMod w14:val="90000"/>
+                  <w14:lumOff w14:val="10000"/>
+                </w14:srgbClr>
+              </w14:solidFill>
+            </w14:textFill>
+          </w:rPr>
+          <w:t>https://github.com/santuks1/BITs_MLOps/tree/main</w:t>
+        </w:r>
+      </w:hyperlink>
     </w:p>
     <w:p>
       <w:pPr>
@@ -70,8 +296,9 @@
           <w:u w:val="single"/>
         </w:rPr>
       </w:pPr>
-      <w:proofErr w:type="spellStart"/>
-      <w:r>
+    </w:p>
+    <w:p>
+      <w:pPr>
         <w:rPr>
           <w:b/>
           <w:bCs/>
@@ -79,9 +306,7 @@
           <w:szCs w:val="28"/>
           <w:u w:val="single"/>
         </w:rPr>
-        <w:t>MLOps</w:t>
-      </w:r>
-      <w:proofErr w:type="spellEnd"/>
+      </w:pPr>
       <w:r>
         <w:rPr>
           <w:b/>
@@ -90,21 +315,31 @@
           <w:szCs w:val="28"/>
           <w:u w:val="single"/>
         </w:rPr>
-        <w:t xml:space="preserve"> End-to-End ML Model Deployment: Heart Disease Prediction</w:t>
-      </w:r>
-    </w:p>
-    <w:p>
-      <w:pPr>
+        <w:t xml:space="preserve">Assignment-1: </w:t>
+      </w:r>
+      <w:r>
         <w:rPr>
           <w:b/>
           <w:bCs/>
-        </w:rPr>
-      </w:pPr>
-      <w:r>
+          <w:sz w:val="28"/>
+          <w:szCs w:val="28"/>
+          <w:u w:val="single"/>
+        </w:rPr>
+        <w:t>MLOps End-to-End ML Model Deployment: Heart Disease Prediction</w:t>
+      </w:r>
+    </w:p>
+    <w:p>
+      <w:pPr>
         <w:rPr>
           <w:b/>
           <w:bCs/>
         </w:rPr>
+      </w:pPr>
+      <w:r>
+        <w:rPr>
+          <w:b/>
+          <w:bCs/>
+        </w:rPr>
         <w:t>1. EXECUTIVE SUMMARY</w:t>
       </w:r>
     </w:p>
@@ -120,23 +355,7 @@
           <w:sz w:val="20"/>
           <w:szCs w:val="20"/>
         </w:rPr>
-        <w:t xml:space="preserve">This report documents a comprehensive </w:t>
-      </w:r>
-      <w:proofErr w:type="spellStart"/>
-      <w:r>
-        <w:rPr>
-          <w:sz w:val="20"/>
-          <w:szCs w:val="20"/>
-        </w:rPr>
-        <w:t>MLOps</w:t>
-      </w:r>
-      <w:proofErr w:type="spellEnd"/>
-      <w:r>
-        <w:rPr>
-          <w:sz w:val="20"/>
-          <w:szCs w:val="20"/>
-        </w:rPr>
-        <w:t xml:space="preserve"> implementation for predicting heart disease risk using machine learning. The project demonstrates production-grade best practices across the entire ML lifecycle, from data acquisition through deployment and monitoring.</w:t>
+        <w:t>This report documents a comprehensive MLOps implementation for predicting heart disease risk using machine learning. The project demonstrates production-grade best practices across the entire ML lifecycle, from data acquisition through deployment and monitoring.</w:t>
       </w:r>
     </w:p>
     <w:p>
@@ -241,21 +460,12 @@
           <w:szCs w:val="20"/>
         </w:rPr>
       </w:pPr>
-      <w:proofErr w:type="spellStart"/>
-      <w:r>
-        <w:rPr>
-          <w:sz w:val="20"/>
-          <w:szCs w:val="20"/>
-        </w:rPr>
-        <w:t>FastAPI</w:t>
-      </w:r>
-      <w:proofErr w:type="spellEnd"/>
-      <w:r>
-        <w:rPr>
-          <w:sz w:val="20"/>
-          <w:szCs w:val="20"/>
-        </w:rPr>
-        <w:t>-based REST API with comprehensive logging and monitoring</w:t>
+      <w:r>
+        <w:rPr>
+          <w:sz w:val="20"/>
+          <w:szCs w:val="20"/>
+        </w:rPr>
+        <w:t>FastAPI-based REST API with comprehensive logging and monitoring</w:t>
       </w:r>
     </w:p>
     <w:p>
@@ -323,17 +533,8 @@
           <w:sz w:val="20"/>
           <w:szCs w:val="20"/>
         </w:rPr>
-        <w:t xml:space="preserve">ML Framework: scikit-learn, </w:t>
-      </w:r>
-      <w:proofErr w:type="spellStart"/>
-      <w:r>
-        <w:rPr>
-          <w:sz w:val="20"/>
-          <w:szCs w:val="20"/>
-        </w:rPr>
-        <w:t>MLflow</w:t>
-      </w:r>
-      <w:proofErr w:type="spellEnd"/>
+        <w:t>ML Framework: scikit-learn, MLflow</w:t>
+      </w:r>
     </w:p>
     <w:p>
       <w:pPr>
@@ -353,33 +554,8 @@
           <w:sz w:val="20"/>
           <w:szCs w:val="20"/>
         </w:rPr>
-        <w:t>API: </w:t>
-      </w:r>
-      <w:proofErr w:type="spellStart"/>
-      <w:r>
-        <w:rPr>
-          <w:sz w:val="20"/>
-          <w:szCs w:val="20"/>
-        </w:rPr>
-        <w:t>FastAPI</w:t>
-      </w:r>
-      <w:proofErr w:type="spellEnd"/>
-      <w:r>
-        <w:rPr>
-          <w:sz w:val="20"/>
-          <w:szCs w:val="20"/>
-        </w:rPr>
-        <w:t xml:space="preserve"> with </w:t>
-      </w:r>
-      <w:proofErr w:type="spellStart"/>
-      <w:r>
-        <w:rPr>
-          <w:sz w:val="20"/>
-          <w:szCs w:val="20"/>
-        </w:rPr>
-        <w:t>Uvicorn</w:t>
-      </w:r>
-      <w:proofErr w:type="spellEnd"/>
+        <w:t>API: FastAPI with Uvicorn</w:t>
+      </w:r>
     </w:p>
     <w:p>
       <w:pPr>
@@ -420,23 +596,7 @@
           <w:sz w:val="20"/>
           <w:szCs w:val="20"/>
         </w:rPr>
-        <w:t>Orchestration: Kubernetes (</w:t>
-      </w:r>
-      <w:proofErr w:type="spellStart"/>
-      <w:r>
-        <w:rPr>
-          <w:sz w:val="20"/>
-          <w:szCs w:val="20"/>
-        </w:rPr>
-        <w:t>Minikube</w:t>
-      </w:r>
-      <w:proofErr w:type="spellEnd"/>
-      <w:r>
-        <w:rPr>
-          <w:sz w:val="20"/>
-          <w:szCs w:val="20"/>
-        </w:rPr>
-        <w:t>/local)</w:t>
+        <w:t>Orchestration: Kubernetes (Minikube/local)</w:t>
       </w:r>
     </w:p>
     <w:p>
@@ -457,17 +617,8 @@
           <w:sz w:val="20"/>
           <w:szCs w:val="20"/>
         </w:rPr>
-        <w:t>Experiment Tracking: </w:t>
-      </w:r>
-      <w:proofErr w:type="spellStart"/>
-      <w:r>
-        <w:rPr>
-          <w:sz w:val="20"/>
-          <w:szCs w:val="20"/>
-        </w:rPr>
-        <w:t>MLflow</w:t>
-      </w:r>
-      <w:proofErr w:type="spellEnd"/>
+        <w:t>Experiment Tracking: MLflow</w:t>
+      </w:r>
     </w:p>
     <w:p>
       <w:pPr>
@@ -563,23 +714,7 @@
           <w:sz w:val="20"/>
           <w:szCs w:val="20"/>
         </w:rPr>
-        <w:t xml:space="preserve">Build a scalable, production-ready machine learning solution to predict heart disease risk based on patient health data, implementing modern </w:t>
-      </w:r>
-      <w:proofErr w:type="spellStart"/>
-      <w:r>
-        <w:rPr>
-          <w:sz w:val="20"/>
-          <w:szCs w:val="20"/>
-        </w:rPr>
-        <w:t>MLOps</w:t>
-      </w:r>
-      <w:proofErr w:type="spellEnd"/>
-      <w:r>
-        <w:rPr>
-          <w:sz w:val="20"/>
-          <w:szCs w:val="20"/>
-        </w:rPr>
-        <w:t xml:space="preserve"> best practices including experiment tracking, CI/CD automation, containerization, and cloud deployment.</w:t>
+        <w:t>Build a scalable, production-ready machine learning solution to predict heart disease risk based on patient health data, implementing modern MLOps best practices including experiment tracking, CI/CD automation, containerization, and cloud deployment.</w:t>
       </w:r>
     </w:p>
     <w:p>
@@ -599,6 +734,7 @@
     </w:p>
     <w:p>
       <w:r>
+        <w:lastRenderedPageBreak/>
         <w:t>Source: UCI Machine Learning Repository - Heart Disease Dataset</w:t>
       </w:r>
     </w:p>
@@ -690,21 +826,12 @@
           <w:szCs w:val="20"/>
         </w:rPr>
       </w:pPr>
-      <w:proofErr w:type="spellStart"/>
-      <w:r>
-        <w:rPr>
-          <w:sz w:val="20"/>
-          <w:szCs w:val="20"/>
-        </w:rPr>
-        <w:t>trestbps</w:t>
-      </w:r>
-      <w:proofErr w:type="spellEnd"/>
-      <w:r>
-        <w:rPr>
-          <w:sz w:val="20"/>
-          <w:szCs w:val="20"/>
-        </w:rPr>
-        <w:t>: Resting blood pressure (mmHg)</w:t>
+      <w:r>
+        <w:rPr>
+          <w:sz w:val="20"/>
+          <w:szCs w:val="20"/>
+        </w:rPr>
+        <w:t>trestbps: Resting blood pressure (mmHg)</w:t>
       </w:r>
     </w:p>
     <w:p>
@@ -719,21 +846,12 @@
           <w:szCs w:val="20"/>
         </w:rPr>
       </w:pPr>
-      <w:proofErr w:type="spellStart"/>
-      <w:r>
-        <w:rPr>
-          <w:sz w:val="20"/>
-          <w:szCs w:val="20"/>
-        </w:rPr>
-        <w:t>chol</w:t>
-      </w:r>
-      <w:proofErr w:type="spellEnd"/>
-      <w:r>
-        <w:rPr>
-          <w:sz w:val="20"/>
-          <w:szCs w:val="20"/>
-        </w:rPr>
-        <w:t>: Serum cholesterol (mg/dL)</w:t>
+      <w:r>
+        <w:rPr>
+          <w:sz w:val="20"/>
+          <w:szCs w:val="20"/>
+        </w:rPr>
+        <w:t>chol: Serum cholesterol (mg/dL)</w:t>
       </w:r>
     </w:p>
     <w:p>
@@ -748,21 +866,12 @@
           <w:szCs w:val="20"/>
         </w:rPr>
       </w:pPr>
-      <w:proofErr w:type="spellStart"/>
-      <w:r>
-        <w:rPr>
-          <w:sz w:val="20"/>
-          <w:szCs w:val="20"/>
-        </w:rPr>
-        <w:t>fbs</w:t>
-      </w:r>
-      <w:proofErr w:type="spellEnd"/>
-      <w:r>
-        <w:rPr>
-          <w:sz w:val="20"/>
-          <w:szCs w:val="20"/>
-        </w:rPr>
-        <w:t>: Fasting blood sugar &gt; 120 mg/dL (1=yes, 0=no)</w:t>
+      <w:r>
+        <w:rPr>
+          <w:sz w:val="20"/>
+          <w:szCs w:val="20"/>
+        </w:rPr>
+        <w:t>fbs: Fasting blood sugar &gt; 120 mg/dL (1=yes, 0=no)</w:t>
       </w:r>
     </w:p>
     <w:p>
@@ -777,22 +886,12 @@
           <w:szCs w:val="20"/>
         </w:rPr>
       </w:pPr>
-      <w:proofErr w:type="spellStart"/>
-      <w:r>
-        <w:rPr>
-          <w:sz w:val="20"/>
-          <w:szCs w:val="20"/>
-        </w:rPr>
-        <w:lastRenderedPageBreak/>
-        <w:t>restecg</w:t>
-      </w:r>
-      <w:proofErr w:type="spellEnd"/>
-      <w:r>
-        <w:rPr>
-          <w:sz w:val="20"/>
-          <w:szCs w:val="20"/>
-        </w:rPr>
-        <w:t>: Resting ECG results (0-2)</w:t>
+      <w:r>
+        <w:rPr>
+          <w:sz w:val="20"/>
+          <w:szCs w:val="20"/>
+        </w:rPr>
+        <w:t>restecg: Resting ECG results (0-2)</w:t>
       </w:r>
     </w:p>
     <w:p>
@@ -807,21 +906,12 @@
           <w:szCs w:val="20"/>
         </w:rPr>
       </w:pPr>
-      <w:proofErr w:type="spellStart"/>
-      <w:r>
-        <w:rPr>
-          <w:sz w:val="20"/>
-          <w:szCs w:val="20"/>
-        </w:rPr>
-        <w:t>thalach</w:t>
-      </w:r>
-      <w:proofErr w:type="spellEnd"/>
-      <w:r>
-        <w:rPr>
-          <w:sz w:val="20"/>
-          <w:szCs w:val="20"/>
-        </w:rPr>
-        <w:t>: Maximum heart rate achieved (bpm)</w:t>
+      <w:r>
+        <w:rPr>
+          <w:sz w:val="20"/>
+          <w:szCs w:val="20"/>
+        </w:rPr>
+        <w:t>thalach: Maximum heart rate achieved (bpm)</w:t>
       </w:r>
     </w:p>
     <w:p>
@@ -836,21 +926,12 @@
           <w:szCs w:val="20"/>
         </w:rPr>
       </w:pPr>
-      <w:proofErr w:type="spellStart"/>
-      <w:r>
-        <w:rPr>
-          <w:sz w:val="20"/>
-          <w:szCs w:val="20"/>
-        </w:rPr>
-        <w:t>exang</w:t>
-      </w:r>
-      <w:proofErr w:type="spellEnd"/>
-      <w:r>
-        <w:rPr>
-          <w:sz w:val="20"/>
-          <w:szCs w:val="20"/>
-        </w:rPr>
-        <w:t>: Exercise-induced angina (1=yes, 0=no)</w:t>
+      <w:r>
+        <w:rPr>
+          <w:sz w:val="20"/>
+          <w:szCs w:val="20"/>
+        </w:rPr>
+        <w:t>exang: Exercise-induced angina (1=yes, 0=no)</w:t>
       </w:r>
     </w:p>
     <w:p>
@@ -865,21 +946,12 @@
           <w:szCs w:val="20"/>
         </w:rPr>
       </w:pPr>
-      <w:proofErr w:type="spellStart"/>
-      <w:r>
-        <w:rPr>
-          <w:sz w:val="20"/>
-          <w:szCs w:val="20"/>
-        </w:rPr>
-        <w:t>oldpeak</w:t>
-      </w:r>
-      <w:proofErr w:type="spellEnd"/>
-      <w:r>
-        <w:rPr>
-          <w:sz w:val="20"/>
-          <w:szCs w:val="20"/>
-        </w:rPr>
-        <w:t>: ST depression (mm)</w:t>
+      <w:r>
+        <w:rPr>
+          <w:sz w:val="20"/>
+          <w:szCs w:val="20"/>
+        </w:rPr>
+        <w:t>oldpeak: ST depression (mm)</w:t>
       </w:r>
     </w:p>
     <w:p>
@@ -934,21 +1006,12 @@
           <w:szCs w:val="20"/>
         </w:rPr>
       </w:pPr>
-      <w:proofErr w:type="spellStart"/>
-      <w:r>
-        <w:rPr>
-          <w:sz w:val="20"/>
-          <w:szCs w:val="20"/>
-        </w:rPr>
-        <w:t>thal</w:t>
-      </w:r>
-      <w:proofErr w:type="spellEnd"/>
-      <w:r>
-        <w:rPr>
-          <w:sz w:val="20"/>
-          <w:szCs w:val="20"/>
-        </w:rPr>
-        <w:t>: Thalassemia type (1-3)</w:t>
+      <w:r>
+        <w:rPr>
+          <w:sz w:val="20"/>
+          <w:szCs w:val="20"/>
+        </w:rPr>
+        <w:t>thal: Thalassemia type (1-3)</w:t>
       </w:r>
     </w:p>
     <w:p>
@@ -1060,23 +1123,7 @@
           <w:sz w:val="20"/>
           <w:szCs w:val="20"/>
         </w:rPr>
-        <w:t>Missing values: ~6 instances with missing 'ca' and '</w:t>
-      </w:r>
-      <w:proofErr w:type="spellStart"/>
-      <w:r>
-        <w:rPr>
-          <w:sz w:val="20"/>
-          <w:szCs w:val="20"/>
-        </w:rPr>
-        <w:t>thal</w:t>
-      </w:r>
-      <w:proofErr w:type="spellEnd"/>
-      <w:r>
-        <w:rPr>
-          <w:sz w:val="20"/>
-          <w:szCs w:val="20"/>
-        </w:rPr>
-        <w:t>' features</w:t>
+        <w:t>Missing values: ~6 instances with missing 'ca' and 'thal' features</w:t>
       </w:r>
     </w:p>
     <w:p>
@@ -1154,21 +1201,12 @@
         </w:rPr>
         <w:tab/>
       </w:r>
-      <w:proofErr w:type="spellStart"/>
-      <w:r>
-        <w:rPr>
-          <w:sz w:val="20"/>
-          <w:szCs w:val="20"/>
-        </w:rPr>
-        <w:t>MLOps</w:t>
-      </w:r>
-      <w:proofErr w:type="spellEnd"/>
-      <w:r>
-        <w:rPr>
-          <w:sz w:val="20"/>
-          <w:szCs w:val="20"/>
-        </w:rPr>
-        <w:t xml:space="preserve"> Pipeline Architecture</w:t>
+      <w:r>
+        <w:rPr>
+          <w:sz w:val="20"/>
+          <w:szCs w:val="20"/>
+        </w:rPr>
+        <w:t>MLOps Pipeline Architecture</w:t>
       </w:r>
       <w:r>
         <w:rPr>
@@ -1273,21 +1311,12 @@
           <w:szCs w:val="20"/>
         </w:rPr>
       </w:pPr>
-      <w:proofErr w:type="gramStart"/>
-      <w:r>
-        <w:rPr>
-          <w:sz w:val="20"/>
-          <w:szCs w:val="20"/>
-        </w:rPr>
-        <w:t>│  │</w:t>
-      </w:r>
-      <w:proofErr w:type="gramEnd"/>
-      <w:r>
-        <w:rPr>
-          <w:sz w:val="20"/>
-          <w:szCs w:val="20"/>
-        </w:rPr>
-        <w:t xml:space="preserve">   Data     </w:t>
+      <w:r>
+        <w:rPr>
+          <w:sz w:val="20"/>
+          <w:szCs w:val="20"/>
+        </w:rPr>
+        <w:t xml:space="preserve">│  │   Data     </w:t>
       </w:r>
       <w:r>
         <w:rPr>
@@ -1330,23 +1359,7 @@
           <w:sz w:val="20"/>
           <w:szCs w:val="20"/>
         </w:rPr>
-        <w:t xml:space="preserve"> │→</w:t>
-      </w:r>
-      <w:proofErr w:type="gramStart"/>
-      <w:r>
-        <w:rPr>
-          <w:sz w:val="20"/>
-          <w:szCs w:val="20"/>
-        </w:rPr>
-        <w:t>│  Feature</w:t>
-      </w:r>
-      <w:proofErr w:type="gramEnd"/>
-      <w:r>
-        <w:rPr>
-          <w:sz w:val="20"/>
-          <w:szCs w:val="20"/>
-        </w:rPr>
-        <w:t xml:space="preserve">    </w:t>
+        <w:t xml:space="preserve"> │→│  Feature    </w:t>
       </w:r>
       <w:r>
         <w:rPr>
@@ -1386,21 +1399,12 @@
           <w:szCs w:val="20"/>
         </w:rPr>
       </w:pPr>
-      <w:proofErr w:type="gramStart"/>
-      <w:r>
-        <w:rPr>
-          <w:sz w:val="20"/>
-          <w:szCs w:val="20"/>
-        </w:rPr>
-        <w:t>│  │</w:t>
-      </w:r>
-      <w:proofErr w:type="gramEnd"/>
-      <w:r>
-        <w:rPr>
-          <w:sz w:val="20"/>
-          <w:szCs w:val="20"/>
-        </w:rPr>
-        <w:t xml:space="preserve"> Acquisition  </w:t>
+      <w:r>
+        <w:rPr>
+          <w:sz w:val="20"/>
+          <w:szCs w:val="20"/>
+        </w:rPr>
+        <w:t xml:space="preserve">│  │ Acquisition  </w:t>
       </w:r>
       <w:r>
         <w:rPr>
@@ -1409,21 +1413,12 @@
         </w:rPr>
         <w:t xml:space="preserve">       </w:t>
       </w:r>
-      <w:proofErr w:type="gramStart"/>
-      <w:r>
-        <w:rPr>
-          <w:sz w:val="20"/>
-          <w:szCs w:val="20"/>
-        </w:rPr>
-        <w:t>│  │</w:t>
-      </w:r>
-      <w:proofErr w:type="gramEnd"/>
-      <w:r>
-        <w:rPr>
-          <w:sz w:val="20"/>
-          <w:szCs w:val="20"/>
-        </w:rPr>
-        <w:t xml:space="preserve">  Cleaning    </w:t>
+      <w:r>
+        <w:rPr>
+          <w:sz w:val="20"/>
+          <w:szCs w:val="20"/>
+        </w:rPr>
+        <w:t xml:space="preserve">│  │  Cleaning    </w:t>
       </w:r>
       <w:r>
         <w:rPr>
@@ -1432,29 +1427,12 @@
         </w:rPr>
         <w:t xml:space="preserve">          </w:t>
       </w:r>
-      <w:proofErr w:type="gramStart"/>
-      <w:r>
-        <w:rPr>
-          <w:sz w:val="20"/>
-          <w:szCs w:val="20"/>
-        </w:rPr>
-        <w:t>│  │</w:t>
-      </w:r>
-      <w:proofErr w:type="gramEnd"/>
-      <w:r>
-        <w:rPr>
-          <w:sz w:val="20"/>
-          <w:szCs w:val="20"/>
-        </w:rPr>
-        <w:t xml:space="preserve"> </w:t>
-      </w:r>
-      <w:proofErr w:type="gramStart"/>
-      <w:r>
-        <w:rPr>
-          <w:sz w:val="20"/>
-          <w:szCs w:val="20"/>
-        </w:rPr>
-        <w:t xml:space="preserve">Engineering  </w:t>
+      <w:r>
+        <w:rPr>
+          <w:sz w:val="20"/>
+          <w:szCs w:val="20"/>
+        </w:rPr>
+        <w:t xml:space="preserve">│  │ Engineering  </w:t>
       </w:r>
       <w:r>
         <w:rPr>
@@ -1463,7 +1441,6 @@
         </w:rPr>
         <w:tab/>
       </w:r>
-      <w:proofErr w:type="gramEnd"/>
       <w:r>
         <w:rPr>
           <w:sz w:val="20"/>
@@ -1659,37 +1636,12 @@
           <w:szCs w:val="20"/>
         </w:rPr>
       </w:pPr>
-      <w:proofErr w:type="gramStart"/>
-      <w:r>
-        <w:rPr>
-          <w:sz w:val="20"/>
-          <w:szCs w:val="20"/>
-        </w:rPr>
-        <w:t>│  │</w:t>
-      </w:r>
-      <w:proofErr w:type="gramEnd"/>
-      <w:r>
-        <w:rPr>
-          <w:sz w:val="20"/>
-          <w:szCs w:val="20"/>
-        </w:rPr>
-        <w:t xml:space="preserve">        GitHub Repository (Version </w:t>
-      </w:r>
-      <w:proofErr w:type="gramStart"/>
-      <w:r>
-        <w:rPr>
-          <w:sz w:val="20"/>
-          <w:szCs w:val="20"/>
-        </w:rPr>
-        <w:t xml:space="preserve">Control)   </w:t>
-      </w:r>
-      <w:proofErr w:type="gramEnd"/>
-      <w:r>
-        <w:rPr>
-          <w:sz w:val="20"/>
-          <w:szCs w:val="20"/>
-        </w:rPr>
-        <w:t xml:space="preserve">   </w:t>
+      <w:r>
+        <w:rPr>
+          <w:sz w:val="20"/>
+          <w:szCs w:val="20"/>
+        </w:rPr>
+        <w:t xml:space="preserve">│  │        GitHub Repository (Version Control)      </w:t>
       </w:r>
       <w:r>
         <w:rPr>
@@ -1878,37 +1830,12 @@
           <w:szCs w:val="20"/>
         </w:rPr>
       </w:pPr>
-      <w:proofErr w:type="gramStart"/>
-      <w:r>
-        <w:rPr>
-          <w:sz w:val="20"/>
-          <w:szCs w:val="20"/>
-        </w:rPr>
-        <w:t>│  │</w:t>
-      </w:r>
-      <w:proofErr w:type="gramEnd"/>
-      <w:r>
-        <w:rPr>
-          <w:sz w:val="20"/>
-          <w:szCs w:val="20"/>
-        </w:rPr>
-        <w:t xml:space="preserve">   GitHub Actions (CI/CD </w:t>
-      </w:r>
-      <w:proofErr w:type="gramStart"/>
-      <w:r>
-        <w:rPr>
-          <w:sz w:val="20"/>
-          <w:szCs w:val="20"/>
-        </w:rPr>
-        <w:t xml:space="preserve">Pipeline)   </w:t>
-      </w:r>
-      <w:proofErr w:type="gramEnd"/>
-      <w:r>
-        <w:rPr>
-          <w:sz w:val="20"/>
-          <w:szCs w:val="20"/>
-        </w:rPr>
-        <w:t xml:space="preserve">            </w:t>
+      <w:r>
+        <w:rPr>
+          <w:sz w:val="20"/>
+          <w:szCs w:val="20"/>
+        </w:rPr>
+        <w:t xml:space="preserve">│  │   GitHub Actions (CI/CD Pipeline)               </w:t>
       </w:r>
       <w:r>
         <w:rPr>
@@ -1962,21 +1889,12 @@
           <w:szCs w:val="20"/>
         </w:rPr>
       </w:pPr>
-      <w:proofErr w:type="gramStart"/>
-      <w:r>
-        <w:rPr>
-          <w:sz w:val="20"/>
-          <w:szCs w:val="20"/>
-        </w:rPr>
-        <w:t>│  │</w:t>
-      </w:r>
-      <w:proofErr w:type="gramEnd"/>
-      <w:r>
-        <w:rPr>
-          <w:sz w:val="20"/>
-          <w:szCs w:val="20"/>
-        </w:rPr>
-        <w:t xml:space="preserve">  </w:t>
+      <w:r>
+        <w:rPr>
+          <w:sz w:val="20"/>
+          <w:szCs w:val="20"/>
+        </w:rPr>
+        <w:t xml:space="preserve">│  │  </w:t>
       </w:r>
       <w:r>
         <w:rPr>
@@ -1999,32 +1917,7 @@
           <w:sz w:val="20"/>
           <w:szCs w:val="20"/>
         </w:rPr>
-        <w:t xml:space="preserve"> Unit Testing (</w:t>
-      </w:r>
-      <w:proofErr w:type="spellStart"/>
-      <w:proofErr w:type="gramStart"/>
-      <w:r>
-        <w:rPr>
-          <w:sz w:val="20"/>
-          <w:szCs w:val="20"/>
-        </w:rPr>
-        <w:t>pytest</w:t>
-      </w:r>
-      <w:proofErr w:type="spellEnd"/>
-      <w:r>
-        <w:rPr>
-          <w:sz w:val="20"/>
-          <w:szCs w:val="20"/>
-        </w:rPr>
-        <w:t xml:space="preserve">)   </w:t>
-      </w:r>
-      <w:proofErr w:type="gramEnd"/>
-      <w:r>
-        <w:rPr>
-          <w:sz w:val="20"/>
-          <w:szCs w:val="20"/>
-        </w:rPr>
-        <w:t xml:space="preserve">                 </w:t>
+        <w:t xml:space="preserve"> Unit Testing (pytest)                    </w:t>
       </w:r>
       <w:r>
         <w:rPr>
@@ -2102,21 +1995,12 @@
           <w:szCs w:val="20"/>
         </w:rPr>
       </w:pPr>
-      <w:proofErr w:type="gramStart"/>
-      <w:r>
-        <w:rPr>
-          <w:sz w:val="20"/>
-          <w:szCs w:val="20"/>
-        </w:rPr>
-        <w:t>│  │</w:t>
-      </w:r>
-      <w:proofErr w:type="gramEnd"/>
-      <w:r>
-        <w:rPr>
-          <w:sz w:val="20"/>
-          <w:szCs w:val="20"/>
-        </w:rPr>
-        <w:t xml:space="preserve">  </w:t>
+      <w:r>
+        <w:rPr>
+          <w:sz w:val="20"/>
+          <w:szCs w:val="20"/>
+        </w:rPr>
+        <w:t xml:space="preserve">│  │  </w:t>
       </w:r>
       <w:r>
         <w:rPr>
@@ -2217,21 +2101,12 @@
           <w:szCs w:val="20"/>
         </w:rPr>
       </w:pPr>
-      <w:proofErr w:type="gramStart"/>
-      <w:r>
-        <w:rPr>
-          <w:sz w:val="20"/>
-          <w:szCs w:val="20"/>
-        </w:rPr>
-        <w:t>│  │</w:t>
-      </w:r>
-      <w:proofErr w:type="gramEnd"/>
-      <w:r>
-        <w:rPr>
-          <w:sz w:val="20"/>
-          <w:szCs w:val="20"/>
-        </w:rPr>
-        <w:t xml:space="preserve">  └─ Docker Image Build &amp; Push                  </w:t>
+      <w:r>
+        <w:rPr>
+          <w:sz w:val="20"/>
+          <w:szCs w:val="20"/>
+        </w:rPr>
+        <w:t xml:space="preserve">│  │  └─ Docker Image Build &amp; Push                  </w:t>
       </w:r>
       <w:r>
         <w:rPr>
@@ -2414,21 +2289,12 @@
           <w:szCs w:val="20"/>
         </w:rPr>
       </w:pPr>
-      <w:proofErr w:type="gramStart"/>
-      <w:r>
-        <w:rPr>
-          <w:sz w:val="20"/>
-          <w:szCs w:val="20"/>
-        </w:rPr>
-        <w:t>│  │</w:t>
-      </w:r>
-      <w:proofErr w:type="gramEnd"/>
-      <w:r>
-        <w:rPr>
-          <w:sz w:val="20"/>
-          <w:szCs w:val="20"/>
-        </w:rPr>
-        <w:t xml:space="preserve">   Model Training &amp; Experiment Tracking         </w:t>
+      <w:r>
+        <w:rPr>
+          <w:sz w:val="20"/>
+          <w:szCs w:val="20"/>
+        </w:rPr>
+        <w:t xml:space="preserve">│  │   Model Training &amp; Experiment Tracking         </w:t>
       </w:r>
       <w:r>
         <w:rPr>
@@ -2483,21 +2349,12 @@
           <w:szCs w:val="20"/>
         </w:rPr>
       </w:pPr>
-      <w:proofErr w:type="gramStart"/>
-      <w:r>
-        <w:rPr>
-          <w:sz w:val="20"/>
-          <w:szCs w:val="20"/>
-        </w:rPr>
-        <w:t>│  │</w:t>
-      </w:r>
-      <w:proofErr w:type="gramEnd"/>
-      <w:r>
-        <w:rPr>
-          <w:sz w:val="20"/>
-          <w:szCs w:val="20"/>
-        </w:rPr>
-        <w:t xml:space="preserve">  </w:t>
+      <w:r>
+        <w:rPr>
+          <w:sz w:val="20"/>
+          <w:szCs w:val="20"/>
+        </w:rPr>
+        <w:t xml:space="preserve">│  │  </w:t>
       </w:r>
       <w:r>
         <w:rPr>
@@ -2597,21 +2454,12 @@
           <w:szCs w:val="20"/>
         </w:rPr>
       </w:pPr>
-      <w:proofErr w:type="gramStart"/>
-      <w:r>
-        <w:rPr>
-          <w:sz w:val="20"/>
-          <w:szCs w:val="20"/>
-        </w:rPr>
-        <w:t>│  │</w:t>
-      </w:r>
-      <w:proofErr w:type="gramEnd"/>
-      <w:r>
-        <w:rPr>
-          <w:sz w:val="20"/>
-          <w:szCs w:val="20"/>
-        </w:rPr>
-        <w:t xml:space="preserve">  </w:t>
+      <w:r>
+        <w:rPr>
+          <w:sz w:val="20"/>
+          <w:szCs w:val="20"/>
+        </w:rPr>
+        <w:t xml:space="preserve">│  │  </w:t>
       </w:r>
       <w:r>
         <w:rPr>
@@ -2711,37 +2559,13 @@
           <w:szCs w:val="20"/>
         </w:rPr>
       </w:pPr>
-      <w:proofErr w:type="gramStart"/>
-      <w:r>
-        <w:rPr>
-          <w:sz w:val="20"/>
-          <w:szCs w:val="20"/>
-        </w:rPr>
-        <w:t>│  │</w:t>
-      </w:r>
-      <w:proofErr w:type="gramEnd"/>
-      <w:r>
-        <w:rPr>
-          <w:sz w:val="20"/>
-          <w:szCs w:val="20"/>
-        </w:rPr>
-        <w:t xml:space="preserve">  └─ </w:t>
-      </w:r>
-      <w:proofErr w:type="spellStart"/>
-      <w:r>
-        <w:rPr>
-          <w:sz w:val="20"/>
-          <w:szCs w:val="20"/>
-        </w:rPr>
-        <w:t>MLflow</w:t>
-      </w:r>
-      <w:proofErr w:type="spellEnd"/>
-      <w:r>
-        <w:rPr>
-          <w:sz w:val="20"/>
-          <w:szCs w:val="20"/>
-        </w:rPr>
-        <w:t xml:space="preserve"> Tracking (params, metrics, artifacts) </w:t>
+      <w:r>
+        <w:rPr>
+          <w:sz w:val="20"/>
+          <w:szCs w:val="20"/>
+        </w:rPr>
+        <w:lastRenderedPageBreak/>
+        <w:t xml:space="preserve">│  │  └─ MLflow Tracking (params, metrics, artifacts) </w:t>
       </w:r>
       <w:r>
         <w:rPr>
@@ -2936,21 +2760,12 @@
           <w:szCs w:val="20"/>
         </w:rPr>
       </w:pPr>
-      <w:proofErr w:type="gramStart"/>
-      <w:r>
-        <w:rPr>
-          <w:sz w:val="20"/>
-          <w:szCs w:val="20"/>
-        </w:rPr>
-        <w:t>│  │</w:t>
-      </w:r>
-      <w:proofErr w:type="gramEnd"/>
-      <w:r>
-        <w:rPr>
-          <w:sz w:val="20"/>
-          <w:szCs w:val="20"/>
-        </w:rPr>
-        <w:t xml:space="preserve">   Model Packaging &amp; Versioning                   </w:t>
+      <w:r>
+        <w:rPr>
+          <w:sz w:val="20"/>
+          <w:szCs w:val="20"/>
+        </w:rPr>
+        <w:t xml:space="preserve">│  │   Model Packaging &amp; Versioning                   </w:t>
       </w:r>
       <w:r>
         <w:rPr>
@@ -3004,21 +2819,12 @@
           <w:szCs w:val="20"/>
         </w:rPr>
       </w:pPr>
-      <w:proofErr w:type="gramStart"/>
-      <w:r>
-        <w:rPr>
-          <w:sz w:val="20"/>
-          <w:szCs w:val="20"/>
-        </w:rPr>
-        <w:t>│  │</w:t>
-      </w:r>
-      <w:proofErr w:type="gramEnd"/>
-      <w:r>
-        <w:rPr>
-          <w:sz w:val="20"/>
-          <w:szCs w:val="20"/>
-        </w:rPr>
-        <w:t xml:space="preserve">  </w:t>
+      <w:r>
+        <w:rPr>
+          <w:sz w:val="20"/>
+          <w:szCs w:val="20"/>
+        </w:rPr>
+        <w:t xml:space="preserve">│  │  </w:t>
       </w:r>
       <w:r>
         <w:rPr>
@@ -3118,21 +2924,12 @@
           <w:szCs w:val="20"/>
         </w:rPr>
       </w:pPr>
-      <w:proofErr w:type="gramStart"/>
-      <w:r>
-        <w:rPr>
-          <w:sz w:val="20"/>
-          <w:szCs w:val="20"/>
-        </w:rPr>
-        <w:t>│  │</w:t>
-      </w:r>
-      <w:proofErr w:type="gramEnd"/>
-      <w:r>
-        <w:rPr>
-          <w:sz w:val="20"/>
-          <w:szCs w:val="20"/>
-        </w:rPr>
-        <w:t xml:space="preserve">  </w:t>
+      <w:r>
+        <w:rPr>
+          <w:sz w:val="20"/>
+          <w:szCs w:val="20"/>
+        </w:rPr>
+        <w:t xml:space="preserve">│  │  </w:t>
       </w:r>
       <w:r>
         <w:rPr>
@@ -3155,23 +2952,7 @@
           <w:sz w:val="20"/>
           <w:szCs w:val="20"/>
         </w:rPr>
-        <w:t xml:space="preserve"> Preprocessing pipeline (scikit-</w:t>
-      </w:r>
-      <w:proofErr w:type="gramStart"/>
-      <w:r>
-        <w:rPr>
-          <w:sz w:val="20"/>
-          <w:szCs w:val="20"/>
-        </w:rPr>
-        <w:t xml:space="preserve">learn)   </w:t>
-      </w:r>
-      <w:proofErr w:type="gramEnd"/>
-      <w:r>
-        <w:rPr>
-          <w:sz w:val="20"/>
-          <w:szCs w:val="20"/>
-        </w:rPr>
-        <w:t xml:space="preserve">   </w:t>
+        <w:t xml:space="preserve"> Preprocessing pipeline (scikit-learn)      </w:t>
       </w:r>
       <w:r>
         <w:rPr>
@@ -3248,37 +3029,12 @@
           <w:szCs w:val="20"/>
         </w:rPr>
       </w:pPr>
-      <w:proofErr w:type="gramStart"/>
-      <w:r>
-        <w:rPr>
-          <w:sz w:val="20"/>
-          <w:szCs w:val="20"/>
-        </w:rPr>
-        <w:t>│  │</w:t>
-      </w:r>
-      <w:proofErr w:type="gramEnd"/>
-      <w:r>
-        <w:rPr>
-          <w:sz w:val="20"/>
-          <w:szCs w:val="20"/>
-        </w:rPr>
-        <w:t xml:space="preserve">  └─ requirements.txt (</w:t>
-      </w:r>
-      <w:proofErr w:type="gramStart"/>
-      <w:r>
-        <w:rPr>
-          <w:sz w:val="20"/>
-          <w:szCs w:val="20"/>
-        </w:rPr>
-        <w:t xml:space="preserve">reproducibility)   </w:t>
-      </w:r>
-      <w:proofErr w:type="gramEnd"/>
-      <w:r>
-        <w:rPr>
-          <w:sz w:val="20"/>
-          <w:szCs w:val="20"/>
-        </w:rPr>
-        <w:t xml:space="preserve">   </w:t>
+      <w:r>
+        <w:rPr>
+          <w:sz w:val="20"/>
+          <w:szCs w:val="20"/>
+        </w:rPr>
+        <w:t xml:space="preserve">│  │  └─ requirements.txt (reproducibility)      </w:t>
       </w:r>
       <w:r>
         <w:rPr>
@@ -3374,7 +3130,6 @@
           <w:sz w:val="20"/>
           <w:szCs w:val="20"/>
         </w:rPr>
-        <w:lastRenderedPageBreak/>
         <w:t xml:space="preserve">│        </w:t>
       </w:r>
       <w:r>
@@ -3479,21 +3234,12 @@
           <w:szCs w:val="20"/>
         </w:rPr>
       </w:pPr>
-      <w:proofErr w:type="gramStart"/>
-      <w:r>
-        <w:rPr>
-          <w:sz w:val="20"/>
-          <w:szCs w:val="20"/>
-        </w:rPr>
-        <w:t>│  │</w:t>
-      </w:r>
-      <w:proofErr w:type="gramEnd"/>
-      <w:r>
-        <w:rPr>
-          <w:sz w:val="20"/>
-          <w:szCs w:val="20"/>
-        </w:rPr>
-        <w:t xml:space="preserve">   Docker Containerization               </w:t>
+      <w:r>
+        <w:rPr>
+          <w:sz w:val="20"/>
+          <w:szCs w:val="20"/>
+        </w:rPr>
+        <w:t xml:space="preserve">│  │   Docker Containerization               </w:t>
       </w:r>
       <w:r>
         <w:rPr>
@@ -3553,21 +3299,12 @@
           <w:szCs w:val="20"/>
         </w:rPr>
       </w:pPr>
-      <w:proofErr w:type="gramStart"/>
-      <w:r>
-        <w:rPr>
-          <w:sz w:val="20"/>
-          <w:szCs w:val="20"/>
-        </w:rPr>
-        <w:t>│  │</w:t>
-      </w:r>
-      <w:proofErr w:type="gramEnd"/>
-      <w:r>
-        <w:rPr>
-          <w:sz w:val="20"/>
-          <w:szCs w:val="20"/>
-        </w:rPr>
-        <w:t xml:space="preserve">  </w:t>
+      <w:r>
+        <w:rPr>
+          <w:sz w:val="20"/>
+          <w:szCs w:val="20"/>
+        </w:rPr>
+        <w:t xml:space="preserve">│  │  </w:t>
       </w:r>
       <w:r>
         <w:rPr>
@@ -3590,23 +3327,7 @@
           <w:sz w:val="20"/>
           <w:szCs w:val="20"/>
         </w:rPr>
-        <w:t xml:space="preserve"> </w:t>
-      </w:r>
-      <w:proofErr w:type="spellStart"/>
-      <w:r>
-        <w:rPr>
-          <w:sz w:val="20"/>
-          <w:szCs w:val="20"/>
-        </w:rPr>
-        <w:t>FastAPI</w:t>
-      </w:r>
-      <w:proofErr w:type="spellEnd"/>
-      <w:r>
-        <w:rPr>
-          <w:sz w:val="20"/>
-          <w:szCs w:val="20"/>
-        </w:rPr>
-        <w:t xml:space="preserve"> REST API                           </w:t>
+        <w:t xml:space="preserve"> FastAPI REST API                           </w:t>
       </w:r>
       <w:r>
         <w:rPr>
@@ -3690,21 +3411,12 @@
           <w:szCs w:val="20"/>
         </w:rPr>
       </w:pPr>
-      <w:proofErr w:type="gramStart"/>
-      <w:r>
-        <w:rPr>
-          <w:sz w:val="20"/>
-          <w:szCs w:val="20"/>
-        </w:rPr>
-        <w:t>│  │</w:t>
-      </w:r>
-      <w:proofErr w:type="gramEnd"/>
-      <w:r>
-        <w:rPr>
-          <w:sz w:val="20"/>
-          <w:szCs w:val="20"/>
-        </w:rPr>
-        <w:t xml:space="preserve">  </w:t>
+      <w:r>
+        <w:rPr>
+          <w:sz w:val="20"/>
+          <w:szCs w:val="20"/>
+        </w:rPr>
+        <w:t xml:space="preserve">│  │  </w:t>
       </w:r>
       <w:r>
         <w:rPr>
@@ -3803,21 +3515,12 @@
           <w:szCs w:val="20"/>
         </w:rPr>
       </w:pPr>
-      <w:proofErr w:type="gramStart"/>
-      <w:r>
-        <w:rPr>
-          <w:sz w:val="20"/>
-          <w:szCs w:val="20"/>
-        </w:rPr>
-        <w:t>│  │</w:t>
-      </w:r>
-      <w:proofErr w:type="gramEnd"/>
-      <w:r>
-        <w:rPr>
-          <w:sz w:val="20"/>
-          <w:szCs w:val="20"/>
-        </w:rPr>
-        <w:t xml:space="preserve">  </w:t>
+      <w:r>
+        <w:rPr>
+          <w:sz w:val="20"/>
+          <w:szCs w:val="20"/>
+        </w:rPr>
+        <w:t xml:space="preserve">│  │  </w:t>
       </w:r>
       <w:r>
         <w:rPr>
@@ -3924,37 +3627,12 @@
           <w:szCs w:val="20"/>
         </w:rPr>
       </w:pPr>
-      <w:proofErr w:type="gramStart"/>
-      <w:r>
-        <w:rPr>
-          <w:sz w:val="20"/>
-          <w:szCs w:val="20"/>
-        </w:rPr>
-        <w:t>│  │</w:t>
-      </w:r>
-      <w:proofErr w:type="gramEnd"/>
-      <w:r>
-        <w:rPr>
-          <w:sz w:val="20"/>
-          <w:szCs w:val="20"/>
-        </w:rPr>
-        <w:t xml:space="preserve">  └─ /metrics endpoint (</w:t>
-      </w:r>
-      <w:proofErr w:type="gramStart"/>
-      <w:r>
-        <w:rPr>
-          <w:sz w:val="20"/>
-          <w:szCs w:val="20"/>
-        </w:rPr>
-        <w:t xml:space="preserve">Prometheus)   </w:t>
-      </w:r>
-      <w:proofErr w:type="gramEnd"/>
-      <w:r>
-        <w:rPr>
-          <w:sz w:val="20"/>
-          <w:szCs w:val="20"/>
-        </w:rPr>
-        <w:t xml:space="preserve">           </w:t>
+      <w:r>
+        <w:rPr>
+          <w:sz w:val="20"/>
+          <w:szCs w:val="20"/>
+        </w:rPr>
+        <w:t xml:space="preserve">│  │  └─ /metrics endpoint (Prometheus)              </w:t>
       </w:r>
       <w:r>
         <w:rPr>
@@ -4155,21 +3833,12 @@
           <w:szCs w:val="20"/>
         </w:rPr>
       </w:pPr>
-      <w:proofErr w:type="gramStart"/>
-      <w:r>
-        <w:rPr>
-          <w:sz w:val="20"/>
-          <w:szCs w:val="20"/>
-        </w:rPr>
-        <w:t>│  │</w:t>
-      </w:r>
-      <w:proofErr w:type="gramEnd"/>
-      <w:r>
-        <w:rPr>
-          <w:sz w:val="20"/>
-          <w:szCs w:val="20"/>
-        </w:rPr>
-        <w:t xml:space="preserve">   Kubernetes Deployment                          </w:t>
+      <w:r>
+        <w:rPr>
+          <w:sz w:val="20"/>
+          <w:szCs w:val="20"/>
+        </w:rPr>
+        <w:t xml:space="preserve">│  │   Kubernetes Deployment                          </w:t>
       </w:r>
       <w:r>
         <w:rPr>
@@ -4230,21 +3899,12 @@
           <w:szCs w:val="20"/>
         </w:rPr>
       </w:pPr>
-      <w:proofErr w:type="gramStart"/>
-      <w:r>
-        <w:rPr>
-          <w:sz w:val="20"/>
-          <w:szCs w:val="20"/>
-        </w:rPr>
-        <w:t>│  │</w:t>
-      </w:r>
-      <w:proofErr w:type="gramEnd"/>
-      <w:r>
-        <w:rPr>
-          <w:sz w:val="20"/>
-          <w:szCs w:val="20"/>
-        </w:rPr>
-        <w:t xml:space="preserve">  </w:t>
+      <w:r>
+        <w:rPr>
+          <w:sz w:val="20"/>
+          <w:szCs w:val="20"/>
+        </w:rPr>
+        <w:t xml:space="preserve">│  │  </w:t>
       </w:r>
       <w:r>
         <w:rPr>
@@ -4358,21 +4018,12 @@
           <w:szCs w:val="20"/>
         </w:rPr>
       </w:pPr>
-      <w:proofErr w:type="gramStart"/>
-      <w:r>
-        <w:rPr>
-          <w:sz w:val="20"/>
-          <w:szCs w:val="20"/>
-        </w:rPr>
-        <w:t>│  │</w:t>
-      </w:r>
-      <w:proofErr w:type="gramEnd"/>
-      <w:r>
-        <w:rPr>
-          <w:sz w:val="20"/>
-          <w:szCs w:val="20"/>
-        </w:rPr>
-        <w:t xml:space="preserve">  </w:t>
+      <w:r>
+        <w:rPr>
+          <w:sz w:val="20"/>
+          <w:szCs w:val="20"/>
+        </w:rPr>
+        <w:t xml:space="preserve">│  │  </w:t>
       </w:r>
       <w:r>
         <w:rPr>
@@ -4395,39 +4046,7 @@
           <w:sz w:val="20"/>
           <w:szCs w:val="20"/>
         </w:rPr>
-        <w:t xml:space="preserve"> </w:t>
-      </w:r>
-      <w:proofErr w:type="spellStart"/>
-      <w:r>
-        <w:rPr>
-          <w:sz w:val="20"/>
-          <w:szCs w:val="20"/>
-        </w:rPr>
-        <w:t>ConfigMap</w:t>
-      </w:r>
-      <w:proofErr w:type="spellEnd"/>
-      <w:r>
-        <w:rPr>
-          <w:sz w:val="20"/>
-          <w:szCs w:val="20"/>
-        </w:rPr>
-        <w:t xml:space="preserve"> (</w:t>
-      </w:r>
-      <w:proofErr w:type="gramStart"/>
-      <w:r>
-        <w:rPr>
-          <w:sz w:val="20"/>
-          <w:szCs w:val="20"/>
-        </w:rPr>
-        <w:t xml:space="preserve">configuration)   </w:t>
-      </w:r>
-      <w:proofErr w:type="gramEnd"/>
-      <w:r>
-        <w:rPr>
-          <w:sz w:val="20"/>
-          <w:szCs w:val="20"/>
-        </w:rPr>
-        <w:t xml:space="preserve">                </w:t>
+        <w:t xml:space="preserve"> ConfigMap (configuration)                   </w:t>
       </w:r>
       <w:r>
         <w:rPr>
@@ -4645,21 +4264,12 @@
           <w:szCs w:val="20"/>
         </w:rPr>
       </w:pPr>
-      <w:proofErr w:type="gramStart"/>
-      <w:r>
-        <w:rPr>
-          <w:sz w:val="20"/>
-          <w:szCs w:val="20"/>
-        </w:rPr>
-        <w:t>│  │</w:t>
-      </w:r>
-      <w:proofErr w:type="gramEnd"/>
-      <w:r>
-        <w:rPr>
-          <w:sz w:val="20"/>
-          <w:szCs w:val="20"/>
-        </w:rPr>
-        <w:t xml:space="preserve">   Monitoring &amp; Observability                     </w:t>
+      <w:r>
+        <w:rPr>
+          <w:sz w:val="20"/>
+          <w:szCs w:val="20"/>
+        </w:rPr>
+        <w:t xml:space="preserve">│  │   Monitoring &amp; Observability                     </w:t>
       </w:r>
       <w:r>
         <w:rPr>
@@ -4683,7 +4293,6 @@
         <w:tab/>
         <w:t xml:space="preserve">      </w:t>
       </w:r>
-      <w:proofErr w:type="gramStart"/>
       <w:r>
         <w:rPr>
           <w:sz w:val="20"/>
@@ -4698,7 +4307,6 @@
         </w:rPr>
         <w:tab/>
       </w:r>
-      <w:proofErr w:type="gramEnd"/>
       <w:r>
         <w:rPr>
           <w:sz w:val="20"/>
@@ -4722,21 +4330,12 @@
           <w:szCs w:val="20"/>
         </w:rPr>
       </w:pPr>
-      <w:proofErr w:type="gramStart"/>
-      <w:r>
-        <w:rPr>
-          <w:sz w:val="20"/>
-          <w:szCs w:val="20"/>
-        </w:rPr>
-        <w:t>│  │</w:t>
-      </w:r>
-      <w:proofErr w:type="gramEnd"/>
-      <w:r>
-        <w:rPr>
-          <w:sz w:val="20"/>
-          <w:szCs w:val="20"/>
-        </w:rPr>
-        <w:t xml:space="preserve">  </w:t>
+      <w:r>
+        <w:rPr>
+          <w:sz w:val="20"/>
+          <w:szCs w:val="20"/>
+        </w:rPr>
+        <w:t xml:space="preserve">│  │  </w:t>
       </w:r>
       <w:r>
         <w:rPr>
@@ -4759,23 +4358,7 @@
           <w:sz w:val="20"/>
           <w:szCs w:val="20"/>
         </w:rPr>
-        <w:t xml:space="preserve"> Prometheus (metrics </w:t>
-      </w:r>
-      <w:proofErr w:type="gramStart"/>
-      <w:r>
-        <w:rPr>
-          <w:sz w:val="20"/>
-          <w:szCs w:val="20"/>
-        </w:rPr>
-        <w:t xml:space="preserve">collection)   </w:t>
-      </w:r>
-      <w:proofErr w:type="gramEnd"/>
-      <w:r>
-        <w:rPr>
-          <w:sz w:val="20"/>
-          <w:szCs w:val="20"/>
-        </w:rPr>
-        <w:t xml:space="preserve">          </w:t>
+        <w:t xml:space="preserve"> Prometheus (metrics collection)             </w:t>
       </w:r>
       <w:r>
         <w:rPr>
@@ -4852,21 +4435,12 @@
           <w:szCs w:val="20"/>
         </w:rPr>
       </w:pPr>
-      <w:proofErr w:type="gramStart"/>
-      <w:r>
-        <w:rPr>
-          <w:sz w:val="20"/>
-          <w:szCs w:val="20"/>
-        </w:rPr>
-        <w:t>│  │</w:t>
-      </w:r>
-      <w:proofErr w:type="gramEnd"/>
-      <w:r>
-        <w:rPr>
-          <w:sz w:val="20"/>
-          <w:szCs w:val="20"/>
-        </w:rPr>
-        <w:t xml:space="preserve">  </w:t>
+      <w:r>
+        <w:rPr>
+          <w:sz w:val="20"/>
+          <w:szCs w:val="20"/>
+        </w:rPr>
+        <w:t xml:space="preserve">│  │  </w:t>
       </w:r>
       <w:r>
         <w:rPr>
@@ -4889,23 +4463,7 @@
           <w:sz w:val="20"/>
           <w:szCs w:val="20"/>
         </w:rPr>
-        <w:t xml:space="preserve"> Grafana (</w:t>
-      </w:r>
-      <w:proofErr w:type="gramStart"/>
-      <w:r>
-        <w:rPr>
-          <w:sz w:val="20"/>
-          <w:szCs w:val="20"/>
-        </w:rPr>
-        <w:t xml:space="preserve">visualization)   </w:t>
-      </w:r>
-      <w:proofErr w:type="gramEnd"/>
-      <w:r>
-        <w:rPr>
-          <w:sz w:val="20"/>
-          <w:szCs w:val="20"/>
-        </w:rPr>
-        <w:t xml:space="preserve">                   </w:t>
+        <w:t xml:space="preserve"> Grafana (visualization)                      </w:t>
       </w:r>
       <w:r>
         <w:rPr>
@@ -4982,37 +4540,12 @@
           <w:szCs w:val="20"/>
         </w:rPr>
       </w:pPr>
-      <w:proofErr w:type="gramStart"/>
-      <w:r>
-        <w:rPr>
-          <w:sz w:val="20"/>
-          <w:szCs w:val="20"/>
-        </w:rPr>
-        <w:t>│  │</w:t>
-      </w:r>
-      <w:proofErr w:type="gramEnd"/>
-      <w:r>
-        <w:rPr>
-          <w:sz w:val="20"/>
-          <w:szCs w:val="20"/>
-        </w:rPr>
-        <w:t xml:space="preserve">  └─ Logging (request/response </w:t>
-      </w:r>
-      <w:proofErr w:type="gramStart"/>
-      <w:r>
-        <w:rPr>
-          <w:sz w:val="20"/>
-          <w:szCs w:val="20"/>
-        </w:rPr>
-        <w:t xml:space="preserve">tracking)   </w:t>
-      </w:r>
-      <w:proofErr w:type="gramEnd"/>
-      <w:r>
-        <w:rPr>
-          <w:sz w:val="20"/>
-          <w:szCs w:val="20"/>
-        </w:rPr>
-        <w:t xml:space="preserve">      </w:t>
+      <w:r>
+        <w:rPr>
+          <w:sz w:val="20"/>
+          <w:szCs w:val="20"/>
+        </w:rPr>
+        <w:t xml:space="preserve">│  │  └─ Logging (request/response tracking)         </w:t>
       </w:r>
       <w:r>
         <w:rPr>
@@ -5248,7 +4781,7 @@
         </w:rPr>
         <w:t>Source URL: </w:t>
       </w:r>
-      <w:hyperlink r:id="rId5" w:tgtFrame="_blank" w:history="1">
+      <w:hyperlink r:id="rId6" w:tgtFrame="_blank" w:history="1">
         <w:r>
           <w:rPr>
             <w:rStyle w:val="Hyperlink"/>
@@ -5297,33 +4830,8 @@
           <w:sz w:val="20"/>
           <w:szCs w:val="20"/>
         </w:rPr>
-        <w:t xml:space="preserve">notebooks/EDA _Model </w:t>
-      </w:r>
-      <w:proofErr w:type="spellStart"/>
-      <w:r>
-        <w:rPr>
-          <w:sz w:val="20"/>
-          <w:szCs w:val="20"/>
-        </w:rPr>
-        <w:t>development_Experiment</w:t>
-      </w:r>
-      <w:proofErr w:type="spellEnd"/>
-      <w:r>
-        <w:rPr>
-          <w:sz w:val="20"/>
-          <w:szCs w:val="20"/>
-        </w:rPr>
-        <w:t xml:space="preserve"> </w:t>
-      </w:r>
-      <w:proofErr w:type="spellStart"/>
-      <w:r>
-        <w:rPr>
-          <w:sz w:val="20"/>
-          <w:szCs w:val="20"/>
-        </w:rPr>
-        <w:t>Tracking.ipynb</w:t>
-      </w:r>
-      <w:proofErr w:type="spellEnd"/>
+        <w:t>notebooks/EDA _Model development_Experiment Tracking.ipynb</w:t>
+      </w:r>
     </w:p>
     <w:p>
       <w:pPr>
@@ -5401,7 +4909,7 @@
                     <pic:cNvPicPr/>
                   </pic:nvPicPr>
                   <pic:blipFill>
-                    <a:blip r:embed="rId6"/>
+                    <a:blip r:embed="rId7"/>
                     <a:stretch>
                       <a:fillRect/>
                     </a:stretch>
@@ -5466,7 +4974,7 @@
                     <pic:cNvPicPr/>
                   </pic:nvPicPr>
                   <pic:blipFill>
-                    <a:blip r:embed="rId7"/>
+                    <a:blip r:embed="rId8"/>
                     <a:stretch>
                       <a:fillRect/>
                     </a:stretch>
@@ -5760,7 +5268,6 @@
         </w:rPr>
         <w:t xml:space="preserve"> </w:t>
       </w:r>
-      <w:proofErr w:type="spellStart"/>
       <w:r>
         <w:rPr>
           <w:sz w:val="20"/>
@@ -5768,7 +5275,6 @@
         </w:rPr>
         <w:t>logreg</w:t>
       </w:r>
-      <w:proofErr w:type="spellEnd"/>
     </w:p>
     <w:p>
       <w:pPr>
@@ -5783,21 +5289,12 @@
           <w:szCs w:val="20"/>
         </w:rPr>
       </w:pPr>
-      <w:proofErr w:type="spellStart"/>
-      <w:r>
-        <w:rPr>
-          <w:sz w:val="20"/>
-          <w:szCs w:val="20"/>
-        </w:rPr>
-        <w:t>max_iter</w:t>
-      </w:r>
-      <w:proofErr w:type="spellEnd"/>
-      <w:r>
-        <w:rPr>
-          <w:sz w:val="20"/>
-          <w:szCs w:val="20"/>
-        </w:rPr>
-        <w:t>=1000</w:t>
+      <w:r>
+        <w:rPr>
+          <w:sz w:val="20"/>
+          <w:szCs w:val="20"/>
+        </w:rPr>
+        <w:t>max_iter=1000</w:t>
       </w:r>
     </w:p>
     <w:p>
@@ -5892,21 +5389,12 @@
           <w:szCs w:val="20"/>
         </w:rPr>
       </w:pPr>
-      <w:proofErr w:type="spellStart"/>
-      <w:r>
-        <w:rPr>
-          <w:sz w:val="20"/>
-          <w:szCs w:val="20"/>
-        </w:rPr>
-        <w:t>n_estimators</w:t>
-      </w:r>
-      <w:proofErr w:type="spellEnd"/>
-      <w:r>
-        <w:rPr>
-          <w:sz w:val="20"/>
-          <w:szCs w:val="20"/>
-        </w:rPr>
-        <w:t>=</w:t>
+      <w:r>
+        <w:rPr>
+          <w:sz w:val="20"/>
+          <w:szCs w:val="20"/>
+        </w:rPr>
+        <w:t>n_estimators=</w:t>
       </w:r>
       <w:r>
         <w:rPr>
@@ -5935,21 +5423,12 @@
           <w:szCs w:val="20"/>
         </w:rPr>
       </w:pPr>
-      <w:proofErr w:type="spellStart"/>
-      <w:r>
-        <w:rPr>
-          <w:sz w:val="20"/>
-          <w:szCs w:val="20"/>
-        </w:rPr>
-        <w:t>random_state</w:t>
-      </w:r>
-      <w:proofErr w:type="spellEnd"/>
-      <w:r>
-        <w:rPr>
-          <w:sz w:val="20"/>
-          <w:szCs w:val="20"/>
-        </w:rPr>
-        <w:t>=42</w:t>
+      <w:r>
+        <w:rPr>
+          <w:sz w:val="20"/>
+          <w:szCs w:val="20"/>
+        </w:rPr>
+        <w:t>random_state=42</w:t>
       </w:r>
     </w:p>
     <w:p>
@@ -6774,23 +6253,7 @@
           <w:b/>
           <w:bCs/>
         </w:rPr>
-        <w:t xml:space="preserve">5.1 </w:t>
-      </w:r>
-      <w:proofErr w:type="spellStart"/>
-      <w:r>
-        <w:rPr>
-          <w:b/>
-          <w:bCs/>
-        </w:rPr>
-        <w:t>MLflow</w:t>
-      </w:r>
-      <w:proofErr w:type="spellEnd"/>
-      <w:r>
-        <w:rPr>
-          <w:b/>
-          <w:bCs/>
-        </w:rPr>
-        <w:t xml:space="preserve"> Integration</w:t>
+        <w:t>5.1 MLflow Integration</w:t>
       </w:r>
     </w:p>
     <w:p>
@@ -6817,21 +6280,12 @@
           <w:szCs w:val="20"/>
         </w:rPr>
       </w:pPr>
-      <w:proofErr w:type="spellStart"/>
-      <w:r>
-        <w:rPr>
-          <w:sz w:val="20"/>
-          <w:szCs w:val="20"/>
-        </w:rPr>
-        <w:t>mlflow</w:t>
-      </w:r>
-      <w:proofErr w:type="spellEnd"/>
-      <w:r>
-        <w:rPr>
-          <w:sz w:val="20"/>
-          <w:szCs w:val="20"/>
-        </w:rPr>
-        <w:t xml:space="preserve"> server --host 0.0.0.0 --port 5000</w:t>
+      <w:r>
+        <w:rPr>
+          <w:sz w:val="20"/>
+          <w:szCs w:val="20"/>
+        </w:rPr>
+        <w:t>mlflow server --host 0.0.0.0 --port 5000</w:t>
       </w:r>
     </w:p>
     <w:p>
@@ -6999,21 +6453,12 @@
           <w:szCs w:val="20"/>
         </w:rPr>
       </w:pPr>
-      <w:proofErr w:type="spellStart"/>
-      <w:r>
-        <w:rPr>
-          <w:sz w:val="20"/>
-          <w:szCs w:val="20"/>
-        </w:rPr>
-        <w:t>MLflow</w:t>
-      </w:r>
-      <w:proofErr w:type="spellEnd"/>
-      <w:r>
-        <w:rPr>
-          <w:sz w:val="20"/>
-          <w:szCs w:val="20"/>
-        </w:rPr>
-        <w:t xml:space="preserve"> UI provides:</w:t>
+      <w:r>
+        <w:rPr>
+          <w:sz w:val="20"/>
+          <w:szCs w:val="20"/>
+        </w:rPr>
+        <w:t>MLflow UI provides:</w:t>
       </w:r>
     </w:p>
     <w:p>
@@ -7288,19 +6733,19 @@
           <w:sz w:val="20"/>
           <w:szCs w:val="20"/>
         </w:rPr>
-        <w:t>Format: Pickle (.</w:t>
-      </w:r>
-      <w:proofErr w:type="spellStart"/>
-      <w:r>
+        <w:t>Format: Pickle (.pkl) + MLflow</w:t>
+      </w:r>
+    </w:p>
+    <w:p>
+      <w:pPr>
+        <w:spacing w:after="0"/>
         <w:rPr>
           <w:i/>
           <w:iCs/>
           <w:sz w:val="20"/>
           <w:szCs w:val="20"/>
         </w:rPr>
-        <w:t>pkl</w:t>
-      </w:r>
-      <w:proofErr w:type="spellEnd"/>
+      </w:pPr>
       <w:r>
         <w:rPr>
           <w:i/>
@@ -7308,29 +6753,36 @@
           <w:sz w:val="20"/>
           <w:szCs w:val="20"/>
         </w:rPr>
-        <w:t xml:space="preserve">) + </w:t>
-      </w:r>
-      <w:proofErr w:type="spellStart"/>
-      <w:r>
+        <w:t># Save model</w:t>
+      </w:r>
+    </w:p>
+    <w:p>
+      <w:pPr>
+        <w:spacing w:after="0"/>
         <w:rPr>
           <w:i/>
           <w:iCs/>
           <w:sz w:val="20"/>
           <w:szCs w:val="20"/>
         </w:rPr>
-        <w:t>MLflow</w:t>
-      </w:r>
-      <w:proofErr w:type="spellEnd"/>
-    </w:p>
-    <w:p>
-      <w:pPr>
-        <w:spacing w:after="0"/>
+      </w:pPr>
+      <w:r>
         <w:rPr>
           <w:i/>
           <w:iCs/>
           <w:sz w:val="20"/>
           <w:szCs w:val="20"/>
         </w:rPr>
+        <w:t>joblib.dump(model, 'models/random_forest.pkl')</w:t>
+      </w:r>
+    </w:p>
+    <w:p>
+      <w:pPr>
+        <w:spacing w:after="0"/>
+        <w:rPr>
+          <w:sz w:val="20"/>
+          <w:szCs w:val="20"/>
+        </w:rPr>
       </w:pPr>
       <w:r>
         <w:rPr>
@@ -7339,77 +6791,6 @@
           <w:sz w:val="20"/>
           <w:szCs w:val="20"/>
         </w:rPr>
-        <w:t># Save model</w:t>
-      </w:r>
-    </w:p>
-    <w:p>
-      <w:pPr>
-        <w:spacing w:after="0"/>
-        <w:rPr>
-          <w:i/>
-          <w:iCs/>
-          <w:sz w:val="20"/>
-          <w:szCs w:val="20"/>
-        </w:rPr>
-      </w:pPr>
-      <w:proofErr w:type="spellStart"/>
-      <w:proofErr w:type="gramStart"/>
-      <w:r>
-        <w:rPr>
-          <w:i/>
-          <w:iCs/>
-          <w:sz w:val="20"/>
-          <w:szCs w:val="20"/>
-        </w:rPr>
-        <w:t>joblib.dump</w:t>
-      </w:r>
-      <w:proofErr w:type="spellEnd"/>
-      <w:proofErr w:type="gramEnd"/>
-      <w:r>
-        <w:rPr>
-          <w:i/>
-          <w:iCs/>
-          <w:sz w:val="20"/>
-          <w:szCs w:val="20"/>
-        </w:rPr>
-        <w:t>(model, 'models/</w:t>
-      </w:r>
-      <w:proofErr w:type="spellStart"/>
-      <w:r>
-        <w:rPr>
-          <w:i/>
-          <w:iCs/>
-          <w:sz w:val="20"/>
-          <w:szCs w:val="20"/>
-        </w:rPr>
-        <w:t>random_forest.pkl</w:t>
-      </w:r>
-      <w:proofErr w:type="spellEnd"/>
-      <w:r>
-        <w:rPr>
-          <w:i/>
-          <w:iCs/>
-          <w:sz w:val="20"/>
-          <w:szCs w:val="20"/>
-        </w:rPr>
-        <w:t>')</w:t>
-      </w:r>
-    </w:p>
-    <w:p>
-      <w:pPr>
-        <w:spacing w:after="0"/>
-        <w:rPr>
-          <w:sz w:val="20"/>
-          <w:szCs w:val="20"/>
-        </w:rPr>
-      </w:pPr>
-      <w:r>
-        <w:rPr>
-          <w:i/>
-          <w:iCs/>
-          <w:sz w:val="20"/>
-          <w:szCs w:val="20"/>
-        </w:rPr>
         <w:t># Load model</w:t>
       </w:r>
     </w:p>
@@ -7426,41 +6807,7 @@
           <w:sz w:val="20"/>
           <w:szCs w:val="20"/>
         </w:rPr>
-        <w:t xml:space="preserve">model = </w:t>
-      </w:r>
-      <w:proofErr w:type="spellStart"/>
-      <w:proofErr w:type="gramStart"/>
-      <w:r>
-        <w:rPr>
-          <w:sz w:val="20"/>
-          <w:szCs w:val="20"/>
-        </w:rPr>
-        <w:t>joblib.load</w:t>
-      </w:r>
-      <w:proofErr w:type="spellEnd"/>
-      <w:proofErr w:type="gramEnd"/>
-      <w:r>
-        <w:rPr>
-          <w:sz w:val="20"/>
-          <w:szCs w:val="20"/>
-        </w:rPr>
-        <w:t>('models/</w:t>
-      </w:r>
-      <w:proofErr w:type="spellStart"/>
-      <w:r>
-        <w:rPr>
-          <w:sz w:val="20"/>
-          <w:szCs w:val="20"/>
-        </w:rPr>
-        <w:t>random_forest.pkl</w:t>
-      </w:r>
-      <w:proofErr w:type="spellEnd"/>
-      <w:r>
-        <w:rPr>
-          <w:sz w:val="20"/>
-          <w:szCs w:val="20"/>
-        </w:rPr>
-        <w:t>')</w:t>
+        <w:t>model = joblib.load('models/random_forest.pkl')</w:t>
       </w:r>
     </w:p>
     <w:p>
@@ -7591,23 +6938,12 @@
           <w:szCs w:val="20"/>
         </w:rPr>
       </w:pPr>
-      <w:proofErr w:type="spellStart"/>
-      <w:proofErr w:type="gramStart"/>
-      <w:r>
-        <w:rPr>
-          <w:sz w:val="20"/>
-          <w:szCs w:val="20"/>
-        </w:rPr>
-        <w:t>config.yaml</w:t>
-      </w:r>
-      <w:proofErr w:type="spellEnd"/>
-      <w:proofErr w:type="gramEnd"/>
-      <w:r>
-        <w:rPr>
-          <w:sz w:val="20"/>
-          <w:szCs w:val="20"/>
-        </w:rPr>
-        <w:t xml:space="preserve"> for hyperparameters</w:t>
+      <w:r>
+        <w:rPr>
+          <w:sz w:val="20"/>
+          <w:szCs w:val="20"/>
+        </w:rPr>
+        <w:t>config.yaml for hyperparameters</w:t>
       </w:r>
     </w:p>
     <w:p>
@@ -7694,23 +7030,7 @@
           <w:sz w:val="20"/>
           <w:szCs w:val="20"/>
         </w:rPr>
-        <w:t>Unit Testing (</w:t>
-      </w:r>
-      <w:proofErr w:type="spellStart"/>
-      <w:r>
-        <w:rPr>
-          <w:sz w:val="20"/>
-          <w:szCs w:val="20"/>
-        </w:rPr>
-        <w:t>pytest</w:t>
-      </w:r>
-      <w:proofErr w:type="spellEnd"/>
-      <w:r>
-        <w:rPr>
-          <w:sz w:val="20"/>
-          <w:szCs w:val="20"/>
-        </w:rPr>
-        <w:t>)</w:t>
+        <w:t>Unit Testing (pytest)</w:t>
       </w:r>
     </w:p>
     <w:p>
@@ -8031,52 +7351,36 @@
           <w:b/>
           <w:bCs/>
         </w:rPr>
-        <w:t xml:space="preserve">8.1 </w:t>
-      </w:r>
-      <w:proofErr w:type="spellStart"/>
-      <w:r>
+        <w:t>8.1 Dockerfile Structure</w:t>
+      </w:r>
+    </w:p>
+    <w:p>
+      <w:pPr>
+        <w:rPr>
+          <w:sz w:val="20"/>
+          <w:szCs w:val="20"/>
+        </w:rPr>
+      </w:pPr>
+      <w:r>
+        <w:rPr>
+          <w:sz w:val="20"/>
+          <w:szCs w:val="20"/>
+        </w:rPr>
+        <w:t xml:space="preserve">Multi-stage Build </w:t>
+      </w:r>
+    </w:p>
+    <w:p>
+      <w:pPr>
         <w:rPr>
           <w:b/>
           <w:bCs/>
         </w:rPr>
-        <w:t>Dockerfile</w:t>
-      </w:r>
-      <w:proofErr w:type="spellEnd"/>
+      </w:pPr>
       <w:r>
         <w:rPr>
           <w:b/>
           <w:bCs/>
         </w:rPr>
-        <w:t xml:space="preserve"> Structure</w:t>
-      </w:r>
-    </w:p>
-    <w:p>
-      <w:pPr>
-        <w:rPr>
-          <w:sz w:val="20"/>
-          <w:szCs w:val="20"/>
-        </w:rPr>
-      </w:pPr>
-      <w:r>
-        <w:rPr>
-          <w:sz w:val="20"/>
-          <w:szCs w:val="20"/>
-        </w:rPr>
-        <w:t xml:space="preserve">Multi-stage Build </w:t>
-      </w:r>
-    </w:p>
-    <w:p>
-      <w:pPr>
-        <w:rPr>
-          <w:b/>
-          <w:bCs/>
-        </w:rPr>
-      </w:pPr>
-      <w:r>
-        <w:rPr>
-          <w:b/>
-          <w:bCs/>
-        </w:rPr>
         <w:t>8.2 API Endpoints</w:t>
       </w:r>
     </w:p>
@@ -8093,23 +7397,7 @@
           <w:sz w:val="20"/>
           <w:szCs w:val="20"/>
         </w:rPr>
-        <w:t xml:space="preserve">REST API with </w:t>
-      </w:r>
-      <w:proofErr w:type="spellStart"/>
-      <w:r>
-        <w:rPr>
-          <w:sz w:val="20"/>
-          <w:szCs w:val="20"/>
-        </w:rPr>
-        <w:t>FastAPI</w:t>
-      </w:r>
-      <w:proofErr w:type="spellEnd"/>
-      <w:r>
-        <w:rPr>
-          <w:sz w:val="20"/>
-          <w:szCs w:val="20"/>
-        </w:rPr>
-        <w:t>:</w:t>
+        <w:t>REST API with FastAPI:</w:t>
       </w:r>
     </w:p>
     <w:p>
@@ -8245,128 +7533,55 @@
           <w:sz w:val="20"/>
           <w:szCs w:val="20"/>
         </w:rPr>
-        <w:t>Deployment (k8s/</w:t>
-      </w:r>
-      <w:proofErr w:type="spellStart"/>
-      <w:r>
-        <w:rPr>
-          <w:sz w:val="20"/>
-          <w:szCs w:val="20"/>
-        </w:rPr>
-        <w:t>deployment.yaml</w:t>
-      </w:r>
-      <w:proofErr w:type="spellEnd"/>
-      <w:r>
-        <w:rPr>
-          <w:sz w:val="20"/>
-          <w:szCs w:val="20"/>
-        </w:rPr>
-        <w:t>):</w:t>
-      </w:r>
-    </w:p>
-    <w:p>
-      <w:pPr>
-        <w:spacing w:after="0"/>
-        <w:rPr>
-          <w:sz w:val="20"/>
-          <w:szCs w:val="20"/>
-        </w:rPr>
-      </w:pPr>
-      <w:r>
-        <w:rPr>
-          <w:sz w:val="20"/>
-          <w:szCs w:val="20"/>
-        </w:rPr>
-        <w:t>Service (k8s/</w:t>
-      </w:r>
-      <w:proofErr w:type="spellStart"/>
-      <w:r>
-        <w:rPr>
-          <w:sz w:val="20"/>
-          <w:szCs w:val="20"/>
-        </w:rPr>
-        <w:t>service.yaml</w:t>
-      </w:r>
-      <w:proofErr w:type="spellEnd"/>
-      <w:r>
-        <w:rPr>
-          <w:sz w:val="20"/>
-          <w:szCs w:val="20"/>
-        </w:rPr>
-        <w:t>):</w:t>
-      </w:r>
-    </w:p>
-    <w:p>
-      <w:pPr>
-        <w:spacing w:after="0"/>
-        <w:rPr>
-          <w:sz w:val="20"/>
-          <w:szCs w:val="20"/>
-        </w:rPr>
-      </w:pPr>
-      <w:proofErr w:type="spellStart"/>
-      <w:r>
-        <w:rPr>
-          <w:sz w:val="20"/>
-          <w:szCs w:val="20"/>
-        </w:rPr>
-        <w:t>ConfigMap</w:t>
-      </w:r>
-      <w:proofErr w:type="spellEnd"/>
-      <w:r>
-        <w:rPr>
-          <w:sz w:val="20"/>
-          <w:szCs w:val="20"/>
-        </w:rPr>
-        <w:t xml:space="preserve"> (k8s/</w:t>
-      </w:r>
-      <w:proofErr w:type="spellStart"/>
-      <w:r>
-        <w:rPr>
-          <w:sz w:val="20"/>
-          <w:szCs w:val="20"/>
-        </w:rPr>
-        <w:t>configmap.yaml</w:t>
-      </w:r>
-      <w:proofErr w:type="spellEnd"/>
-      <w:r>
-        <w:rPr>
-          <w:sz w:val="20"/>
-          <w:szCs w:val="20"/>
-        </w:rPr>
-        <w:t>):</w:t>
-      </w:r>
-    </w:p>
-    <w:p>
-      <w:pPr>
-        <w:spacing w:after="0"/>
-        <w:rPr>
-          <w:sz w:val="20"/>
-          <w:szCs w:val="20"/>
-        </w:rPr>
-      </w:pPr>
-      <w:r>
-        <w:rPr>
-          <w:sz w:val="20"/>
-          <w:szCs w:val="20"/>
-        </w:rPr>
-        <w:t>HPA (k8s/</w:t>
-      </w:r>
-      <w:proofErr w:type="spellStart"/>
-      <w:r>
-        <w:rPr>
-          <w:sz w:val="20"/>
-          <w:szCs w:val="20"/>
-        </w:rPr>
-        <w:t>hpa.yaml</w:t>
-      </w:r>
-      <w:proofErr w:type="spellEnd"/>
-      <w:r>
-        <w:rPr>
-          <w:sz w:val="20"/>
-          <w:szCs w:val="20"/>
-        </w:rPr>
-        <w:t>):</w:t>
+        <w:t>Deployment (k8s/deployment.yaml):</w:t>
+      </w:r>
+    </w:p>
+    <w:p>
+      <w:pPr>
+        <w:spacing w:after="0"/>
+        <w:rPr>
+          <w:sz w:val="20"/>
+          <w:szCs w:val="20"/>
+        </w:rPr>
+      </w:pPr>
+      <w:r>
+        <w:rPr>
+          <w:sz w:val="20"/>
+          <w:szCs w:val="20"/>
+        </w:rPr>
+        <w:t>Service (k8s/service.yaml):</w:t>
+      </w:r>
+    </w:p>
+    <w:p>
+      <w:pPr>
+        <w:spacing w:after="0"/>
+        <w:rPr>
+          <w:sz w:val="20"/>
+          <w:szCs w:val="20"/>
+        </w:rPr>
+      </w:pPr>
+      <w:r>
+        <w:rPr>
+          <w:sz w:val="20"/>
+          <w:szCs w:val="20"/>
+        </w:rPr>
+        <w:t>ConfigMap (k8s/configmap.yaml):</w:t>
+      </w:r>
+    </w:p>
+    <w:p>
+      <w:pPr>
+        <w:spacing w:after="0"/>
+        <w:rPr>
+          <w:sz w:val="20"/>
+          <w:szCs w:val="20"/>
+        </w:rPr>
+      </w:pPr>
+      <w:r>
+        <w:rPr>
+          <w:sz w:val="20"/>
+          <w:szCs w:val="20"/>
+        </w:rPr>
+        <w:t>HPA (k8s/hpa.yaml):</w:t>
       </w:r>
     </w:p>
     <w:p>
@@ -8432,136 +7647,45 @@
           <w:szCs w:val="20"/>
         </w:rPr>
       </w:pPr>
-      <w:proofErr w:type="spellStart"/>
-      <w:r>
-        <w:rPr>
-          <w:sz w:val="20"/>
-          <w:szCs w:val="20"/>
-        </w:rPr>
-        <w:t>predictions_total</w:t>
-      </w:r>
-      <w:proofErr w:type="spellEnd"/>
-      <w:r>
-        <w:rPr>
-          <w:sz w:val="20"/>
-          <w:szCs w:val="20"/>
-        </w:rPr>
-        <w:t>{model="</w:t>
-      </w:r>
-      <w:proofErr w:type="spellStart"/>
-      <w:r>
-        <w:rPr>
-          <w:sz w:val="20"/>
-          <w:szCs w:val="20"/>
-        </w:rPr>
-        <w:t>random_forest</w:t>
-      </w:r>
-      <w:proofErr w:type="spellEnd"/>
-      <w:r>
-        <w:rPr>
-          <w:sz w:val="20"/>
-          <w:szCs w:val="20"/>
-        </w:rPr>
-        <w:t>"} - Total predictions by model</w:t>
-      </w:r>
-    </w:p>
-    <w:p>
-      <w:pPr>
-        <w:spacing w:after="0"/>
-        <w:rPr>
-          <w:sz w:val="20"/>
-          <w:szCs w:val="20"/>
-        </w:rPr>
-      </w:pPr>
-      <w:proofErr w:type="spellStart"/>
-      <w:r>
-        <w:rPr>
-          <w:sz w:val="20"/>
-          <w:szCs w:val="20"/>
-        </w:rPr>
-        <w:t>prediction_duration_seconds</w:t>
-      </w:r>
-      <w:proofErr w:type="spellEnd"/>
-      <w:r>
-        <w:rPr>
-          <w:sz w:val="20"/>
-          <w:szCs w:val="20"/>
-        </w:rPr>
-        <w:t>{model="</w:t>
-      </w:r>
-      <w:proofErr w:type="spellStart"/>
-      <w:r>
-        <w:rPr>
-          <w:sz w:val="20"/>
-          <w:szCs w:val="20"/>
-        </w:rPr>
-        <w:t>random_forest</w:t>
-      </w:r>
-      <w:proofErr w:type="spellEnd"/>
-      <w:r>
-        <w:rPr>
-          <w:sz w:val="20"/>
-          <w:szCs w:val="20"/>
-        </w:rPr>
-        <w:t>"} - Prediction latency histogram</w:t>
-      </w:r>
-    </w:p>
-    <w:p>
-      <w:pPr>
-        <w:spacing w:after="0"/>
-        <w:rPr>
-          <w:sz w:val="20"/>
-          <w:szCs w:val="20"/>
-        </w:rPr>
-      </w:pPr>
-      <w:proofErr w:type="spellStart"/>
+      <w:r>
+        <w:rPr>
+          <w:sz w:val="20"/>
+          <w:szCs w:val="20"/>
+        </w:rPr>
+        <w:t>predictions_total{model="random_forest"} - Total predictions by model</w:t>
+      </w:r>
+    </w:p>
+    <w:p>
+      <w:pPr>
+        <w:spacing w:after="0"/>
+        <w:rPr>
+          <w:sz w:val="20"/>
+          <w:szCs w:val="20"/>
+        </w:rPr>
+      </w:pPr>
+      <w:r>
+        <w:rPr>
+          <w:sz w:val="20"/>
+          <w:szCs w:val="20"/>
+        </w:rPr>
+        <w:t>prediction_duration_seconds{model="random_forest"} - Prediction latency histogram</w:t>
+      </w:r>
+    </w:p>
+    <w:p>
+      <w:pPr>
+        <w:spacing w:after="0"/>
+        <w:rPr>
+          <w:sz w:val="20"/>
+          <w:szCs w:val="20"/>
+        </w:rPr>
+      </w:pPr>
       <w:r>
         <w:rPr>
           <w:sz w:val="20"/>
           <w:szCs w:val="20"/>
         </w:rPr>
         <w:lastRenderedPageBreak/>
-        <w:t>errors_total</w:t>
-      </w:r>
-      <w:proofErr w:type="spellEnd"/>
-      <w:r>
-        <w:rPr>
-          <w:sz w:val="20"/>
-          <w:szCs w:val="20"/>
-        </w:rPr>
-        <w:t>{</w:t>
-      </w:r>
-      <w:proofErr w:type="spellStart"/>
-      <w:r>
-        <w:rPr>
-          <w:sz w:val="20"/>
-          <w:szCs w:val="20"/>
-        </w:rPr>
-        <w:t>error_type</w:t>
-      </w:r>
-      <w:proofErr w:type="spellEnd"/>
-      <w:r>
-        <w:rPr>
-          <w:sz w:val="20"/>
-          <w:szCs w:val="20"/>
-        </w:rPr>
-        <w:t>="</w:t>
-      </w:r>
-      <w:proofErr w:type="spellStart"/>
-      <w:r>
-        <w:rPr>
-          <w:sz w:val="20"/>
-          <w:szCs w:val="20"/>
-        </w:rPr>
-        <w:t>prediction_error</w:t>
-      </w:r>
-      <w:proofErr w:type="spellEnd"/>
-      <w:r>
-        <w:rPr>
-          <w:sz w:val="20"/>
-          <w:szCs w:val="20"/>
-        </w:rPr>
-        <w:t>"} - Total errors by type</w:t>
+        <w:t>errors_total{error_type="prediction_error"} - Total errors by type</w:t>
       </w:r>
     </w:p>
     <w:p>
@@ -8942,21 +8066,12 @@
           <w:szCs w:val="20"/>
         </w:rPr>
       </w:pPr>
-      <w:proofErr w:type="spellStart"/>
-      <w:r>
-        <w:rPr>
-          <w:sz w:val="20"/>
-          <w:szCs w:val="20"/>
-        </w:rPr>
-        <w:t>mlops</w:t>
-      </w:r>
-      <w:proofErr w:type="spellEnd"/>
-      <w:r>
-        <w:rPr>
-          <w:sz w:val="20"/>
-          <w:szCs w:val="20"/>
-        </w:rPr>
-        <w:t>-heart-disease/</w:t>
+      <w:r>
+        <w:rPr>
+          <w:sz w:val="20"/>
+          <w:szCs w:val="20"/>
+        </w:rPr>
+        <w:t>mlops-heart-disease/</w:t>
       </w:r>
     </w:p>
     <w:p>
@@ -9116,25 +8231,7 @@
           <w:sz w:val="20"/>
           <w:szCs w:val="20"/>
         </w:rPr>
-        <w:t xml:space="preserve"> </w:t>
-      </w:r>
-      <w:proofErr w:type="spellStart"/>
-      <w:proofErr w:type="gramStart"/>
-      <w:r>
-        <w:rPr>
-          <w:sz w:val="20"/>
-          <w:szCs w:val="20"/>
-        </w:rPr>
-        <w:t>config.yaml</w:t>
-      </w:r>
-      <w:proofErr w:type="spellEnd"/>
-      <w:proofErr w:type="gramEnd"/>
-      <w:r>
-        <w:rPr>
-          <w:sz w:val="20"/>
-          <w:szCs w:val="20"/>
-        </w:rPr>
-        <w:t xml:space="preserve">                  # Configuration</w:t>
+        <w:t xml:space="preserve"> config.yaml                  # Configuration</w:t>
       </w:r>
     </w:p>
     <w:p>
@@ -9363,55 +8460,23 @@
           <w:sz w:val="20"/>
           <w:szCs w:val="20"/>
         </w:rPr>
-        <w:t xml:space="preserve"> 02_model_</w:t>
-      </w:r>
-      <w:proofErr w:type="gramStart"/>
-      <w:r>
-        <w:rPr>
-          <w:sz w:val="20"/>
-          <w:szCs w:val="20"/>
-        </w:rPr>
-        <w:t>training.ipynb</w:t>
-      </w:r>
-      <w:proofErr w:type="gramEnd"/>
-      <w:r>
-        <w:rPr>
-          <w:sz w:val="20"/>
-          <w:szCs w:val="20"/>
-        </w:rPr>
-        <w:t xml:space="preserve">  # Model development</w:t>
-      </w:r>
-    </w:p>
-    <w:p>
-      <w:pPr>
-        <w:spacing w:after="0"/>
-        <w:rPr>
-          <w:sz w:val="20"/>
-          <w:szCs w:val="20"/>
-        </w:rPr>
-      </w:pPr>
-      <w:r>
-        <w:rPr>
-          <w:sz w:val="20"/>
-          <w:szCs w:val="20"/>
-        </w:rPr>
-        <w:t>│   └── 03_</w:t>
-      </w:r>
-      <w:proofErr w:type="gramStart"/>
-      <w:r>
-        <w:rPr>
-          <w:sz w:val="20"/>
-          <w:szCs w:val="20"/>
-        </w:rPr>
-        <w:t>inference.ipynb</w:t>
-      </w:r>
-      <w:proofErr w:type="gramEnd"/>
-      <w:r>
-        <w:rPr>
-          <w:sz w:val="20"/>
-          <w:szCs w:val="20"/>
-        </w:rPr>
-        <w:t xml:space="preserve">       # Prediction examples</w:t>
+        <w:t xml:space="preserve"> 02_model_training.ipynb  # Model development</w:t>
+      </w:r>
+    </w:p>
+    <w:p>
+      <w:pPr>
+        <w:spacing w:after="0"/>
+        <w:rPr>
+          <w:sz w:val="20"/>
+          <w:szCs w:val="20"/>
+        </w:rPr>
+      </w:pPr>
+      <w:r>
+        <w:rPr>
+          <w:sz w:val="20"/>
+          <w:szCs w:val="20"/>
+        </w:rPr>
+        <w:t>│   └── 03_inference.ipynb       # Prediction examples</w:t>
       </w:r>
     </w:p>
     <w:p>
@@ -9459,23 +8524,7 @@
           <w:sz w:val="20"/>
           <w:szCs w:val="20"/>
         </w:rPr>
-        <w:t xml:space="preserve"> </w:t>
-      </w:r>
-      <w:proofErr w:type="spellStart"/>
-      <w:r>
-        <w:rPr>
-          <w:sz w:val="20"/>
-          <w:szCs w:val="20"/>
-        </w:rPr>
-        <w:t>src</w:t>
-      </w:r>
-      <w:proofErr w:type="spellEnd"/>
-      <w:r>
-        <w:rPr>
-          <w:sz w:val="20"/>
-          <w:szCs w:val="20"/>
-        </w:rPr>
-        <w:t>/</w:t>
+        <w:t xml:space="preserve"> src/</w:t>
       </w:r>
     </w:p>
     <w:p>
@@ -9877,23 +8926,7 @@
           <w:sz w:val="20"/>
           <w:szCs w:val="20"/>
         </w:rPr>
-        <w:t xml:space="preserve"> </w:t>
-      </w:r>
-      <w:proofErr w:type="spellStart"/>
-      <w:r>
-        <w:rPr>
-          <w:sz w:val="20"/>
-          <w:szCs w:val="20"/>
-        </w:rPr>
-        <w:t>api</w:t>
-      </w:r>
-      <w:proofErr w:type="spellEnd"/>
-      <w:r>
-        <w:rPr>
-          <w:sz w:val="20"/>
-          <w:szCs w:val="20"/>
-        </w:rPr>
-        <w:t>/</w:t>
+        <w:t xml:space="preserve"> api/</w:t>
       </w:r>
     </w:p>
     <w:p>
@@ -9932,23 +8965,7 @@
           <w:sz w:val="20"/>
           <w:szCs w:val="20"/>
         </w:rPr>
-        <w:t xml:space="preserve"> app.py                   # </w:t>
-      </w:r>
-      <w:proofErr w:type="spellStart"/>
-      <w:r>
-        <w:rPr>
-          <w:sz w:val="20"/>
-          <w:szCs w:val="20"/>
-        </w:rPr>
-        <w:t>FastAPI</w:t>
-      </w:r>
-      <w:proofErr w:type="spellEnd"/>
-      <w:r>
-        <w:rPr>
-          <w:sz w:val="20"/>
-          <w:szCs w:val="20"/>
-        </w:rPr>
-        <w:t xml:space="preserve"> application</w:t>
+        <w:t xml:space="preserve"> app.py                   # FastAPI application</w:t>
       </w:r>
     </w:p>
     <w:p>
@@ -9987,23 +9004,7 @@
           <w:sz w:val="20"/>
           <w:szCs w:val="20"/>
         </w:rPr>
-        <w:t xml:space="preserve"> models.py                # </w:t>
-      </w:r>
-      <w:proofErr w:type="spellStart"/>
-      <w:r>
-        <w:rPr>
-          <w:sz w:val="20"/>
-          <w:szCs w:val="20"/>
-        </w:rPr>
-        <w:t>Pydantic</w:t>
-      </w:r>
-      <w:proofErr w:type="spellEnd"/>
-      <w:r>
-        <w:rPr>
-          <w:sz w:val="20"/>
-          <w:szCs w:val="20"/>
-        </w:rPr>
-        <w:t xml:space="preserve"> schemas</w:t>
+        <w:t xml:space="preserve"> models.py                # Pydantic schemas</w:t>
       </w:r>
     </w:p>
     <w:p>
@@ -10106,23 +9107,7 @@
           <w:sz w:val="20"/>
           <w:szCs w:val="20"/>
         </w:rPr>
-        <w:t xml:space="preserve"> </w:t>
-      </w:r>
-      <w:proofErr w:type="gramStart"/>
-      <w:r>
-        <w:rPr>
-          <w:sz w:val="20"/>
-          <w:szCs w:val="20"/>
-        </w:rPr>
-        <w:t>test_data_processing.py  #</w:t>
-      </w:r>
-      <w:proofErr w:type="gramEnd"/>
-      <w:r>
-        <w:rPr>
-          <w:sz w:val="20"/>
-          <w:szCs w:val="20"/>
-        </w:rPr>
-        <w:t xml:space="preserve"> Data tests</w:t>
+        <w:t xml:space="preserve"> test_data_processing.py  # Data tests</w:t>
       </w:r>
     </w:p>
     <w:p>
@@ -10218,88 +9203,149 @@
           <w:sz w:val="20"/>
           <w:szCs w:val="20"/>
         </w:rPr>
-        <w:t>─</w:t>
-      </w:r>
-      <w:proofErr w:type="gramStart"/>
+        <w:t>──</w:t>
+      </w:r>
+      <w:r>
+        <w:rPr>
+          <w:sz w:val="20"/>
+          <w:szCs w:val="20"/>
+        </w:rPr>
+        <w:t xml:space="preserve"> .github/</w:t>
+      </w:r>
+    </w:p>
+    <w:p>
+      <w:pPr>
+        <w:spacing w:after="0"/>
+        <w:rPr>
+          <w:sz w:val="20"/>
+          <w:szCs w:val="20"/>
+        </w:rPr>
+      </w:pPr>
+      <w:r>
+        <w:rPr>
+          <w:sz w:val="20"/>
+          <w:szCs w:val="20"/>
+        </w:rPr>
+        <w:t>│   └── workflows/</w:t>
+      </w:r>
+    </w:p>
+    <w:p>
+      <w:pPr>
+        <w:spacing w:after="0"/>
+        <w:rPr>
+          <w:sz w:val="20"/>
+          <w:szCs w:val="20"/>
+        </w:rPr>
+      </w:pPr>
+      <w:r>
+        <w:rPr>
+          <w:sz w:val="20"/>
+          <w:szCs w:val="20"/>
+        </w:rPr>
+        <w:t>│       └── ci_cd_pipeline.yml   # GitHub Actions</w:t>
+      </w:r>
+    </w:p>
+    <w:p>
+      <w:pPr>
+        <w:spacing w:after="0"/>
+        <w:rPr>
+          <w:sz w:val="20"/>
+          <w:szCs w:val="20"/>
+        </w:rPr>
+      </w:pPr>
+      <w:r>
+        <w:rPr>
+          <w:sz w:val="20"/>
+          <w:szCs w:val="20"/>
+        </w:rPr>
+        <w:t>│</w:t>
+      </w:r>
+    </w:p>
+    <w:p>
+      <w:pPr>
+        <w:spacing w:after="0"/>
+        <w:rPr>
+          <w:sz w:val="20"/>
+          <w:szCs w:val="20"/>
+        </w:rPr>
+      </w:pPr>
+      <w:r>
+        <w:rPr>
+          <w:rFonts w:ascii="MS Gothic" w:eastAsia="MS Gothic" w:hAnsi="MS Gothic" w:cs="MS Gothic" w:hint="eastAsia"/>
+          <w:sz w:val="20"/>
+          <w:szCs w:val="20"/>
+        </w:rPr>
+        <w:t>├</w:t>
+      </w:r>
       <w:r>
         <w:rPr>
           <w:rFonts w:ascii="Aptos" w:hAnsi="Aptos" w:cs="Aptos"/>
           <w:sz w:val="20"/>
           <w:szCs w:val="20"/>
         </w:rPr>
-        <w:t>─</w:t>
-      </w:r>
-      <w:r>
-        <w:rPr>
-          <w:sz w:val="20"/>
-          <w:szCs w:val="20"/>
-        </w:rPr>
-        <w:t xml:space="preserve"> .</w:t>
-      </w:r>
-      <w:proofErr w:type="spellStart"/>
-      <w:r>
-        <w:rPr>
-          <w:sz w:val="20"/>
-          <w:szCs w:val="20"/>
-        </w:rPr>
-        <w:t>github</w:t>
-      </w:r>
-      <w:proofErr w:type="spellEnd"/>
-      <w:proofErr w:type="gramEnd"/>
-      <w:r>
-        <w:rPr>
-          <w:sz w:val="20"/>
-          <w:szCs w:val="20"/>
-        </w:rPr>
-        <w:t>/</w:t>
-      </w:r>
-    </w:p>
-    <w:p>
-      <w:pPr>
-        <w:spacing w:after="0"/>
-        <w:rPr>
-          <w:sz w:val="20"/>
-          <w:szCs w:val="20"/>
-        </w:rPr>
-      </w:pPr>
-      <w:r>
-        <w:rPr>
-          <w:sz w:val="20"/>
-          <w:szCs w:val="20"/>
-        </w:rPr>
-        <w:t>│   └── workflows/</w:t>
-      </w:r>
-    </w:p>
-    <w:p>
-      <w:pPr>
-        <w:spacing w:after="0"/>
-        <w:rPr>
-          <w:sz w:val="20"/>
-          <w:szCs w:val="20"/>
-        </w:rPr>
-      </w:pPr>
-      <w:r>
-        <w:rPr>
-          <w:sz w:val="20"/>
-          <w:szCs w:val="20"/>
-        </w:rPr>
-        <w:t xml:space="preserve">│       └── </w:t>
-      </w:r>
-      <w:proofErr w:type="spellStart"/>
-      <w:r>
-        <w:rPr>
-          <w:sz w:val="20"/>
-          <w:szCs w:val="20"/>
-        </w:rPr>
-        <w:t>ci_cd_pipeline.yml</w:t>
-      </w:r>
-      <w:proofErr w:type="spellEnd"/>
-      <w:r>
-        <w:rPr>
-          <w:sz w:val="20"/>
-          <w:szCs w:val="20"/>
-        </w:rPr>
-        <w:t xml:space="preserve">   # GitHub Actions</w:t>
+        <w:t>──</w:t>
+      </w:r>
+      <w:r>
+        <w:rPr>
+          <w:sz w:val="20"/>
+          <w:szCs w:val="20"/>
+        </w:rPr>
+        <w:t xml:space="preserve"> docker/</w:t>
+      </w:r>
+    </w:p>
+    <w:p>
+      <w:pPr>
+        <w:spacing w:after="0"/>
+        <w:rPr>
+          <w:sz w:val="20"/>
+          <w:szCs w:val="20"/>
+        </w:rPr>
+      </w:pPr>
+      <w:r>
+        <w:rPr>
+          <w:sz w:val="20"/>
+          <w:szCs w:val="20"/>
+        </w:rPr>
+        <w:t xml:space="preserve">│   </w:t>
+      </w:r>
+      <w:r>
+        <w:rPr>
+          <w:rFonts w:ascii="MS Gothic" w:eastAsia="MS Gothic" w:hAnsi="MS Gothic" w:cs="MS Gothic" w:hint="eastAsia"/>
+          <w:sz w:val="20"/>
+          <w:szCs w:val="20"/>
+        </w:rPr>
+        <w:t>├</w:t>
+      </w:r>
+      <w:r>
+        <w:rPr>
+          <w:rFonts w:ascii="Aptos" w:hAnsi="Aptos" w:cs="Aptos"/>
+          <w:sz w:val="20"/>
+          <w:szCs w:val="20"/>
+        </w:rPr>
+        <w:t>──</w:t>
+      </w:r>
+      <w:r>
+        <w:rPr>
+          <w:sz w:val="20"/>
+          <w:szCs w:val="20"/>
+        </w:rPr>
+        <w:t xml:space="preserve"> Dockerfile               # Container definition</w:t>
+      </w:r>
+    </w:p>
+    <w:p>
+      <w:pPr>
+        <w:spacing w:after="0"/>
+        <w:rPr>
+          <w:sz w:val="20"/>
+          <w:szCs w:val="20"/>
+        </w:rPr>
+      </w:pPr>
+      <w:r>
+        <w:rPr>
+          <w:sz w:val="20"/>
+          <w:szCs w:val="20"/>
+        </w:rPr>
+        <w:t>│   └── docker-compose.yml       # Multi-container setup</w:t>
       </w:r>
     </w:p>
     <w:p>
@@ -10347,7 +9393,7 @@
           <w:sz w:val="20"/>
           <w:szCs w:val="20"/>
         </w:rPr>
-        <w:t xml:space="preserve"> docker/</w:t>
+        <w:t xml:space="preserve"> k8s/</w:t>
       </w:r>
     </w:p>
     <w:p>
@@ -10386,71 +9432,101 @@
           <w:sz w:val="20"/>
           <w:szCs w:val="20"/>
         </w:rPr>
-        <w:t xml:space="preserve"> </w:t>
-      </w:r>
-      <w:proofErr w:type="spellStart"/>
-      <w:r>
-        <w:rPr>
-          <w:sz w:val="20"/>
-          <w:szCs w:val="20"/>
-        </w:rPr>
-        <w:t>Dockerfile</w:t>
-      </w:r>
-      <w:proofErr w:type="spellEnd"/>
-      <w:r>
-        <w:rPr>
-          <w:sz w:val="20"/>
-          <w:szCs w:val="20"/>
-        </w:rPr>
-        <w:t xml:space="preserve">               # Container definition</w:t>
-      </w:r>
-    </w:p>
-    <w:p>
-      <w:pPr>
-        <w:spacing w:after="0"/>
-        <w:rPr>
-          <w:sz w:val="20"/>
-          <w:szCs w:val="20"/>
-        </w:rPr>
-      </w:pPr>
-      <w:r>
-        <w:rPr>
-          <w:sz w:val="20"/>
-          <w:szCs w:val="20"/>
-        </w:rPr>
-        <w:t>│   └── docker-</w:t>
-      </w:r>
-      <w:proofErr w:type="spellStart"/>
-      <w:r>
-        <w:rPr>
-          <w:sz w:val="20"/>
-          <w:szCs w:val="20"/>
-        </w:rPr>
-        <w:t>compose.yml</w:t>
-      </w:r>
-      <w:proofErr w:type="spellEnd"/>
-      <w:r>
-        <w:rPr>
-          <w:sz w:val="20"/>
-          <w:szCs w:val="20"/>
-        </w:rPr>
-        <w:t xml:space="preserve">       # </w:t>
-      </w:r>
-      <w:proofErr w:type="gramStart"/>
-      <w:r>
-        <w:rPr>
-          <w:sz w:val="20"/>
-          <w:szCs w:val="20"/>
-        </w:rPr>
-        <w:t>Multi-container</w:t>
-      </w:r>
-      <w:proofErr w:type="gramEnd"/>
-      <w:r>
-        <w:rPr>
-          <w:sz w:val="20"/>
-          <w:szCs w:val="20"/>
-        </w:rPr>
-        <w:t xml:space="preserve"> setup</w:t>
+        <w:t xml:space="preserve"> deployment.yaml          # K8s deployment</w:t>
+      </w:r>
+    </w:p>
+    <w:p>
+      <w:pPr>
+        <w:spacing w:after="0"/>
+        <w:rPr>
+          <w:sz w:val="20"/>
+          <w:szCs w:val="20"/>
+        </w:rPr>
+      </w:pPr>
+      <w:r>
+        <w:rPr>
+          <w:sz w:val="20"/>
+          <w:szCs w:val="20"/>
+        </w:rPr>
+        <w:t xml:space="preserve">│   </w:t>
+      </w:r>
+      <w:r>
+        <w:rPr>
+          <w:rFonts w:ascii="MS Gothic" w:eastAsia="MS Gothic" w:hAnsi="MS Gothic" w:cs="MS Gothic" w:hint="eastAsia"/>
+          <w:sz w:val="20"/>
+          <w:szCs w:val="20"/>
+        </w:rPr>
+        <w:t>├</w:t>
+      </w:r>
+      <w:r>
+        <w:rPr>
+          <w:rFonts w:ascii="Aptos" w:hAnsi="Aptos" w:cs="Aptos"/>
+          <w:sz w:val="20"/>
+          <w:szCs w:val="20"/>
+        </w:rPr>
+        <w:t>──</w:t>
+      </w:r>
+      <w:r>
+        <w:rPr>
+          <w:sz w:val="20"/>
+          <w:szCs w:val="20"/>
+        </w:rPr>
+        <w:t xml:space="preserve"> service.yaml             # K8s service</w:t>
+      </w:r>
+    </w:p>
+    <w:p>
+      <w:pPr>
+        <w:spacing w:after="0"/>
+        <w:rPr>
+          <w:sz w:val="20"/>
+          <w:szCs w:val="20"/>
+        </w:rPr>
+      </w:pPr>
+      <w:r>
+        <w:rPr>
+          <w:sz w:val="20"/>
+          <w:szCs w:val="20"/>
+        </w:rPr>
+        <w:t xml:space="preserve">│   </w:t>
+      </w:r>
+      <w:r>
+        <w:rPr>
+          <w:rFonts w:ascii="MS Gothic" w:eastAsia="MS Gothic" w:hAnsi="MS Gothic" w:cs="MS Gothic" w:hint="eastAsia"/>
+          <w:sz w:val="20"/>
+          <w:szCs w:val="20"/>
+        </w:rPr>
+        <w:t>├</w:t>
+      </w:r>
+      <w:r>
+        <w:rPr>
+          <w:rFonts w:ascii="Aptos" w:hAnsi="Aptos" w:cs="Aptos"/>
+          <w:sz w:val="20"/>
+          <w:szCs w:val="20"/>
+        </w:rPr>
+        <w:t>──</w:t>
+      </w:r>
+      <w:r>
+        <w:rPr>
+          <w:sz w:val="20"/>
+          <w:szCs w:val="20"/>
+        </w:rPr>
+        <w:t xml:space="preserve"> configmap.yaml           # K8s configuration</w:t>
+      </w:r>
+    </w:p>
+    <w:p>
+      <w:pPr>
+        <w:spacing w:after="0"/>
+        <w:rPr>
+          <w:sz w:val="20"/>
+          <w:szCs w:val="20"/>
+        </w:rPr>
+      </w:pPr>
+      <w:r>
+        <w:rPr>
+          <w:sz w:val="20"/>
+          <w:szCs w:val="20"/>
+        </w:rPr>
+        <w:t>│   └── hpa.yaml                 # Auto-scaling</w:t>
       </w:r>
     </w:p>
     <w:p>
@@ -10498,7 +9574,7 @@
           <w:sz w:val="20"/>
           <w:szCs w:val="20"/>
         </w:rPr>
-        <w:t xml:space="preserve"> k8s/</w:t>
+        <w:t xml:space="preserve"> monitoring/</w:t>
       </w:r>
     </w:p>
     <w:p>
@@ -10537,25 +9613,103 @@
           <w:sz w:val="20"/>
           <w:szCs w:val="20"/>
         </w:rPr>
-        <w:t xml:space="preserve"> </w:t>
-      </w:r>
-      <w:proofErr w:type="spellStart"/>
-      <w:proofErr w:type="gramStart"/>
-      <w:r>
-        <w:rPr>
-          <w:sz w:val="20"/>
-          <w:szCs w:val="20"/>
-        </w:rPr>
-        <w:t>deployment.yaml</w:t>
-      </w:r>
-      <w:proofErr w:type="spellEnd"/>
-      <w:proofErr w:type="gramEnd"/>
-      <w:r>
-        <w:rPr>
-          <w:sz w:val="20"/>
-          <w:szCs w:val="20"/>
-        </w:rPr>
-        <w:t xml:space="preserve">          # K8s deployment</w:t>
+        <w:t xml:space="preserve"> prometheus.yml           # Prometheus config</w:t>
+      </w:r>
+    </w:p>
+    <w:p>
+      <w:pPr>
+        <w:spacing w:after="0"/>
+        <w:rPr>
+          <w:sz w:val="20"/>
+          <w:szCs w:val="20"/>
+        </w:rPr>
+      </w:pPr>
+      <w:r>
+        <w:rPr>
+          <w:sz w:val="20"/>
+          <w:szCs w:val="20"/>
+        </w:rPr>
+        <w:t>│   └── grafana/                 # Grafana provisioning</w:t>
+      </w:r>
+    </w:p>
+    <w:p>
+      <w:pPr>
+        <w:spacing w:after="0"/>
+        <w:rPr>
+          <w:sz w:val="20"/>
+          <w:szCs w:val="20"/>
+        </w:rPr>
+      </w:pPr>
+      <w:r>
+        <w:rPr>
+          <w:sz w:val="20"/>
+          <w:szCs w:val="20"/>
+        </w:rPr>
+        <w:t>│</w:t>
+      </w:r>
+    </w:p>
+    <w:p>
+      <w:pPr>
+        <w:spacing w:after="0"/>
+        <w:rPr>
+          <w:sz w:val="20"/>
+          <w:szCs w:val="20"/>
+        </w:rPr>
+      </w:pPr>
+      <w:r>
+        <w:rPr>
+          <w:rFonts w:ascii="MS Gothic" w:eastAsia="MS Gothic" w:hAnsi="MS Gothic" w:cs="MS Gothic" w:hint="eastAsia"/>
+          <w:sz w:val="20"/>
+          <w:szCs w:val="20"/>
+        </w:rPr>
+        <w:t>├</w:t>
+      </w:r>
+      <w:r>
+        <w:rPr>
+          <w:rFonts w:ascii="Aptos" w:hAnsi="Aptos" w:cs="Aptos"/>
+          <w:sz w:val="20"/>
+          <w:szCs w:val="20"/>
+        </w:rPr>
+        <w:t>──</w:t>
+      </w:r>
+      <w:r>
+        <w:rPr>
+          <w:sz w:val="20"/>
+          <w:szCs w:val="20"/>
+        </w:rPr>
+        <w:t xml:space="preserve"> mlruns/                      # MLflow tracking data</w:t>
+      </w:r>
+    </w:p>
+    <w:p>
+      <w:pPr>
+        <w:spacing w:after="0"/>
+        <w:rPr>
+          <w:sz w:val="20"/>
+          <w:szCs w:val="20"/>
+        </w:rPr>
+      </w:pPr>
+      <w:r>
+        <w:rPr>
+          <w:rFonts w:ascii="MS Gothic" w:eastAsia="MS Gothic" w:hAnsi="MS Gothic" w:cs="MS Gothic" w:hint="eastAsia"/>
+          <w:sz w:val="20"/>
+          <w:szCs w:val="20"/>
+        </w:rPr>
+        <w:t>├</w:t>
+      </w:r>
+      <w:r>
+        <w:rPr>
+          <w:rFonts w:ascii="Aptos" w:hAnsi="Aptos" w:cs="Aptos"/>
+          <w:sz w:val="20"/>
+          <w:szCs w:val="20"/>
+        </w:rPr>
+        <w:t>──</w:t>
+      </w:r>
+      <w:r>
+        <w:rPr>
+          <w:sz w:val="20"/>
+          <w:szCs w:val="20"/>
+        </w:rPr>
+        <w:t xml:space="preserve"> models/                      # Trained models</w:t>
       </w:r>
     </w:p>
     <w:p>
@@ -10594,25 +9748,7 @@
           <w:sz w:val="20"/>
           <w:szCs w:val="20"/>
         </w:rPr>
-        <w:t xml:space="preserve"> </w:t>
-      </w:r>
-      <w:proofErr w:type="spellStart"/>
-      <w:proofErr w:type="gramStart"/>
-      <w:r>
-        <w:rPr>
-          <w:sz w:val="20"/>
-          <w:szCs w:val="20"/>
-        </w:rPr>
-        <w:t>service.yaml</w:t>
-      </w:r>
-      <w:proofErr w:type="spellEnd"/>
-      <w:proofErr w:type="gramEnd"/>
-      <w:r>
-        <w:rPr>
-          <w:sz w:val="20"/>
-          <w:szCs w:val="20"/>
-        </w:rPr>
-        <w:t xml:space="preserve">             # K8s service</w:t>
+        <w:t xml:space="preserve"> logistic_regression.pkl</w:t>
       </w:r>
     </w:p>
     <w:p>
@@ -10651,428 +9787,24 @@
           <w:sz w:val="20"/>
           <w:szCs w:val="20"/>
         </w:rPr>
-        <w:t xml:space="preserve"> </w:t>
-      </w:r>
-      <w:proofErr w:type="spellStart"/>
-      <w:proofErr w:type="gramStart"/>
-      <w:r>
-        <w:rPr>
-          <w:sz w:val="20"/>
-          <w:szCs w:val="20"/>
-        </w:rPr>
-        <w:t>configmap.yaml</w:t>
-      </w:r>
-      <w:proofErr w:type="spellEnd"/>
-      <w:proofErr w:type="gramEnd"/>
-      <w:r>
-        <w:rPr>
-          <w:sz w:val="20"/>
-          <w:szCs w:val="20"/>
-        </w:rPr>
-        <w:t xml:space="preserve">           # K8s configuration</w:t>
-      </w:r>
-    </w:p>
-    <w:p>
-      <w:pPr>
-        <w:spacing w:after="0"/>
-        <w:rPr>
-          <w:sz w:val="20"/>
-          <w:szCs w:val="20"/>
-        </w:rPr>
-      </w:pPr>
-      <w:r>
-        <w:rPr>
-          <w:sz w:val="20"/>
-          <w:szCs w:val="20"/>
-        </w:rPr>
-        <w:t xml:space="preserve">│   └── </w:t>
-      </w:r>
-      <w:proofErr w:type="spellStart"/>
-      <w:proofErr w:type="gramStart"/>
-      <w:r>
-        <w:rPr>
-          <w:sz w:val="20"/>
-          <w:szCs w:val="20"/>
-        </w:rPr>
-        <w:t>hpa.yaml</w:t>
-      </w:r>
-      <w:proofErr w:type="spellEnd"/>
-      <w:proofErr w:type="gramEnd"/>
-      <w:r>
-        <w:rPr>
-          <w:sz w:val="20"/>
-          <w:szCs w:val="20"/>
-        </w:rPr>
-        <w:t xml:space="preserve">                 # Auto-scaling</w:t>
-      </w:r>
-    </w:p>
-    <w:p>
-      <w:pPr>
-        <w:spacing w:after="0"/>
-        <w:rPr>
-          <w:sz w:val="20"/>
-          <w:szCs w:val="20"/>
-        </w:rPr>
-      </w:pPr>
-      <w:r>
-        <w:rPr>
-          <w:sz w:val="20"/>
-          <w:szCs w:val="20"/>
-        </w:rPr>
-        <w:t>│</w:t>
-      </w:r>
-    </w:p>
-    <w:p>
-      <w:pPr>
-        <w:spacing w:after="0"/>
-        <w:rPr>
-          <w:sz w:val="20"/>
-          <w:szCs w:val="20"/>
-        </w:rPr>
-      </w:pPr>
-      <w:r>
-        <w:rPr>
-          <w:rFonts w:ascii="MS Gothic" w:eastAsia="MS Gothic" w:hAnsi="MS Gothic" w:cs="MS Gothic" w:hint="eastAsia"/>
-          <w:sz w:val="20"/>
-          <w:szCs w:val="20"/>
-        </w:rPr>
-        <w:t>├</w:t>
-      </w:r>
-      <w:r>
-        <w:rPr>
-          <w:rFonts w:ascii="Aptos" w:hAnsi="Aptos" w:cs="Aptos"/>
-          <w:sz w:val="20"/>
-          <w:szCs w:val="20"/>
-        </w:rPr>
-        <w:t>──</w:t>
-      </w:r>
-      <w:r>
-        <w:rPr>
-          <w:sz w:val="20"/>
-          <w:szCs w:val="20"/>
-        </w:rPr>
-        <w:t xml:space="preserve"> monitoring/</w:t>
-      </w:r>
-    </w:p>
-    <w:p>
-      <w:pPr>
-        <w:spacing w:after="0"/>
-        <w:rPr>
-          <w:sz w:val="20"/>
-          <w:szCs w:val="20"/>
-        </w:rPr>
-      </w:pPr>
-      <w:r>
-        <w:rPr>
-          <w:sz w:val="20"/>
-          <w:szCs w:val="20"/>
-        </w:rPr>
-        <w:t xml:space="preserve">│   </w:t>
-      </w:r>
-      <w:r>
-        <w:rPr>
-          <w:rFonts w:ascii="MS Gothic" w:eastAsia="MS Gothic" w:hAnsi="MS Gothic" w:cs="MS Gothic" w:hint="eastAsia"/>
-          <w:sz w:val="20"/>
-          <w:szCs w:val="20"/>
-        </w:rPr>
-        <w:t>├</w:t>
-      </w:r>
-      <w:r>
-        <w:rPr>
-          <w:rFonts w:ascii="Aptos" w:hAnsi="Aptos" w:cs="Aptos"/>
-          <w:sz w:val="20"/>
-          <w:szCs w:val="20"/>
-        </w:rPr>
-        <w:t>──</w:t>
-      </w:r>
-      <w:r>
-        <w:rPr>
-          <w:sz w:val="20"/>
-          <w:szCs w:val="20"/>
-        </w:rPr>
-        <w:t xml:space="preserve"> </w:t>
-      </w:r>
-      <w:proofErr w:type="spellStart"/>
-      <w:r>
-        <w:rPr>
-          <w:sz w:val="20"/>
-          <w:szCs w:val="20"/>
-        </w:rPr>
-        <w:t>prometheus.yml</w:t>
-      </w:r>
-      <w:proofErr w:type="spellEnd"/>
-      <w:r>
-        <w:rPr>
-          <w:sz w:val="20"/>
-          <w:szCs w:val="20"/>
-        </w:rPr>
-        <w:t xml:space="preserve">           # Prometheus config</w:t>
-      </w:r>
-    </w:p>
-    <w:p>
-      <w:pPr>
-        <w:spacing w:after="0"/>
-        <w:rPr>
-          <w:sz w:val="20"/>
-          <w:szCs w:val="20"/>
-        </w:rPr>
-      </w:pPr>
-      <w:r>
-        <w:rPr>
-          <w:sz w:val="20"/>
-          <w:szCs w:val="20"/>
-        </w:rPr>
-        <w:t xml:space="preserve">│   └── </w:t>
-      </w:r>
-      <w:proofErr w:type="spellStart"/>
-      <w:r>
-        <w:rPr>
-          <w:sz w:val="20"/>
-          <w:szCs w:val="20"/>
-        </w:rPr>
-        <w:t>grafana</w:t>
-      </w:r>
-      <w:proofErr w:type="spellEnd"/>
-      <w:r>
-        <w:rPr>
-          <w:sz w:val="20"/>
-          <w:szCs w:val="20"/>
-        </w:rPr>
-        <w:t>/                 # Grafana provisioning</w:t>
-      </w:r>
-    </w:p>
-    <w:p>
-      <w:pPr>
-        <w:spacing w:after="0"/>
-        <w:rPr>
-          <w:sz w:val="20"/>
-          <w:szCs w:val="20"/>
-        </w:rPr>
-      </w:pPr>
-      <w:r>
-        <w:rPr>
-          <w:sz w:val="20"/>
-          <w:szCs w:val="20"/>
-        </w:rPr>
-        <w:t>│</w:t>
-      </w:r>
-    </w:p>
-    <w:p>
-      <w:pPr>
-        <w:spacing w:after="0"/>
-        <w:rPr>
-          <w:sz w:val="20"/>
-          <w:szCs w:val="20"/>
-        </w:rPr>
-      </w:pPr>
-      <w:r>
-        <w:rPr>
-          <w:rFonts w:ascii="MS Gothic" w:eastAsia="MS Gothic" w:hAnsi="MS Gothic" w:cs="MS Gothic" w:hint="eastAsia"/>
-          <w:sz w:val="20"/>
-          <w:szCs w:val="20"/>
-        </w:rPr>
-        <w:t>├</w:t>
-      </w:r>
-      <w:r>
-        <w:rPr>
-          <w:rFonts w:ascii="Aptos" w:hAnsi="Aptos" w:cs="Aptos"/>
-          <w:sz w:val="20"/>
-          <w:szCs w:val="20"/>
-        </w:rPr>
-        <w:t>──</w:t>
-      </w:r>
-      <w:r>
-        <w:rPr>
-          <w:sz w:val="20"/>
-          <w:szCs w:val="20"/>
-        </w:rPr>
-        <w:t xml:space="preserve"> </w:t>
-      </w:r>
-      <w:proofErr w:type="spellStart"/>
-      <w:r>
-        <w:rPr>
-          <w:sz w:val="20"/>
-          <w:szCs w:val="20"/>
-        </w:rPr>
-        <w:t>mlruns</w:t>
-      </w:r>
-      <w:proofErr w:type="spellEnd"/>
-      <w:r>
-        <w:rPr>
-          <w:sz w:val="20"/>
-          <w:szCs w:val="20"/>
-        </w:rPr>
-        <w:t xml:space="preserve">/                      # </w:t>
-      </w:r>
-      <w:proofErr w:type="spellStart"/>
-      <w:r>
-        <w:rPr>
-          <w:sz w:val="20"/>
-          <w:szCs w:val="20"/>
-        </w:rPr>
-        <w:t>MLflow</w:t>
-      </w:r>
-      <w:proofErr w:type="spellEnd"/>
-      <w:r>
-        <w:rPr>
-          <w:sz w:val="20"/>
-          <w:szCs w:val="20"/>
-        </w:rPr>
-        <w:t xml:space="preserve"> tracking data</w:t>
-      </w:r>
-    </w:p>
-    <w:p>
-      <w:pPr>
-        <w:spacing w:after="0"/>
-        <w:rPr>
-          <w:sz w:val="20"/>
-          <w:szCs w:val="20"/>
-        </w:rPr>
-      </w:pPr>
-      <w:r>
-        <w:rPr>
-          <w:rFonts w:ascii="MS Gothic" w:eastAsia="MS Gothic" w:hAnsi="MS Gothic" w:cs="MS Gothic" w:hint="eastAsia"/>
-          <w:sz w:val="20"/>
-          <w:szCs w:val="20"/>
-        </w:rPr>
-        <w:t>├</w:t>
-      </w:r>
-      <w:r>
-        <w:rPr>
-          <w:rFonts w:ascii="Aptos" w:hAnsi="Aptos" w:cs="Aptos"/>
-          <w:sz w:val="20"/>
-          <w:szCs w:val="20"/>
-        </w:rPr>
-        <w:t>──</w:t>
-      </w:r>
-      <w:r>
-        <w:rPr>
-          <w:sz w:val="20"/>
-          <w:szCs w:val="20"/>
-        </w:rPr>
-        <w:t xml:space="preserve"> models/                      # Trained models</w:t>
-      </w:r>
-    </w:p>
-    <w:p>
-      <w:pPr>
-        <w:spacing w:after="0"/>
-        <w:rPr>
-          <w:sz w:val="20"/>
-          <w:szCs w:val="20"/>
-        </w:rPr>
-      </w:pPr>
-      <w:r>
-        <w:rPr>
-          <w:sz w:val="20"/>
-          <w:szCs w:val="20"/>
-        </w:rPr>
-        <w:t xml:space="preserve">│   </w:t>
-      </w:r>
-      <w:r>
-        <w:rPr>
-          <w:rFonts w:ascii="MS Gothic" w:eastAsia="MS Gothic" w:hAnsi="MS Gothic" w:cs="MS Gothic" w:hint="eastAsia"/>
-          <w:sz w:val="20"/>
-          <w:szCs w:val="20"/>
-        </w:rPr>
-        <w:t>├</w:t>
-      </w:r>
-      <w:r>
-        <w:rPr>
-          <w:rFonts w:ascii="Aptos" w:hAnsi="Aptos" w:cs="Aptos"/>
-          <w:sz w:val="20"/>
-          <w:szCs w:val="20"/>
-        </w:rPr>
-        <w:t>──</w:t>
-      </w:r>
-      <w:r>
-        <w:rPr>
-          <w:sz w:val="20"/>
-          <w:szCs w:val="20"/>
-        </w:rPr>
-        <w:t xml:space="preserve"> </w:t>
-      </w:r>
-      <w:proofErr w:type="spellStart"/>
-      <w:r>
-        <w:rPr>
-          <w:sz w:val="20"/>
-          <w:szCs w:val="20"/>
-        </w:rPr>
-        <w:t>logistic_regression.pkl</w:t>
-      </w:r>
-      <w:proofErr w:type="spellEnd"/>
-    </w:p>
-    <w:p>
-      <w:pPr>
-        <w:spacing w:after="0"/>
-        <w:rPr>
-          <w:sz w:val="20"/>
-          <w:szCs w:val="20"/>
-        </w:rPr>
-      </w:pPr>
-      <w:r>
-        <w:rPr>
-          <w:sz w:val="20"/>
-          <w:szCs w:val="20"/>
-        </w:rPr>
-        <w:t xml:space="preserve">│   </w:t>
-      </w:r>
-      <w:r>
-        <w:rPr>
-          <w:rFonts w:ascii="MS Gothic" w:eastAsia="MS Gothic" w:hAnsi="MS Gothic" w:cs="MS Gothic" w:hint="eastAsia"/>
-          <w:sz w:val="20"/>
-          <w:szCs w:val="20"/>
-        </w:rPr>
-        <w:t>├</w:t>
-      </w:r>
-      <w:r>
-        <w:rPr>
-          <w:rFonts w:ascii="Aptos" w:hAnsi="Aptos" w:cs="Aptos"/>
-          <w:sz w:val="20"/>
-          <w:szCs w:val="20"/>
-        </w:rPr>
-        <w:t>──</w:t>
-      </w:r>
-      <w:r>
-        <w:rPr>
-          <w:sz w:val="20"/>
-          <w:szCs w:val="20"/>
-        </w:rPr>
-        <w:t xml:space="preserve"> </w:t>
-      </w:r>
-      <w:proofErr w:type="spellStart"/>
-      <w:r>
-        <w:rPr>
-          <w:sz w:val="20"/>
-          <w:szCs w:val="20"/>
-        </w:rPr>
-        <w:t>random_forest.pkl</w:t>
-      </w:r>
-      <w:proofErr w:type="spellEnd"/>
-    </w:p>
-    <w:p>
-      <w:pPr>
-        <w:spacing w:after="0"/>
-        <w:rPr>
-          <w:sz w:val="20"/>
-          <w:szCs w:val="20"/>
-        </w:rPr>
-      </w:pPr>
-      <w:r>
-        <w:rPr>
-          <w:sz w:val="20"/>
-          <w:szCs w:val="20"/>
-        </w:rPr>
-        <w:t xml:space="preserve">│   └── </w:t>
-      </w:r>
-      <w:proofErr w:type="spellStart"/>
-      <w:r>
-        <w:rPr>
-          <w:sz w:val="20"/>
-          <w:szCs w:val="20"/>
-        </w:rPr>
-        <w:t>preprocessing_pipeline.pkl</w:t>
-      </w:r>
-      <w:proofErr w:type="spellEnd"/>
+        <w:t xml:space="preserve"> random_forest.pkl</w:t>
+      </w:r>
+    </w:p>
+    <w:p>
+      <w:pPr>
+        <w:spacing w:after="0"/>
+        <w:rPr>
+          <w:sz w:val="20"/>
+          <w:szCs w:val="20"/>
+        </w:rPr>
+      </w:pPr>
+      <w:r>
+        <w:rPr>
+          <w:sz w:val="20"/>
+          <w:szCs w:val="20"/>
+        </w:rPr>
+        <w:t>│   └── preprocessing_pipeline.pkl</w:t>
+      </w:r>
     </w:p>
     <w:p>
       <w:pPr>
@@ -11292,21 +10024,12 @@
           <w:szCs w:val="20"/>
         </w:rPr>
       </w:pPr>
-      <w:proofErr w:type="spellStart"/>
-      <w:r>
-        <w:rPr>
-          <w:sz w:val="20"/>
-          <w:szCs w:val="20"/>
-        </w:rPr>
-        <w:t>random_forest.pkl</w:t>
-      </w:r>
-      <w:proofErr w:type="spellEnd"/>
-      <w:r>
-        <w:rPr>
-          <w:sz w:val="20"/>
-          <w:szCs w:val="20"/>
-        </w:rPr>
-        <w:t xml:space="preserve"> - </w:t>
+      <w:r>
+        <w:rPr>
+          <w:sz w:val="20"/>
+          <w:szCs w:val="20"/>
+        </w:rPr>
+        <w:t xml:space="preserve">random_forest.pkl - </w:t>
       </w:r>
       <w:r>
         <w:rPr>
@@ -11328,21 +10051,12 @@
           <w:szCs w:val="20"/>
         </w:rPr>
       </w:pPr>
-      <w:proofErr w:type="spellStart"/>
-      <w:r>
-        <w:rPr>
-          <w:sz w:val="20"/>
-          <w:szCs w:val="20"/>
-        </w:rPr>
-        <w:t>logistic_regression.pkl</w:t>
-      </w:r>
-      <w:proofErr w:type="spellEnd"/>
-      <w:r>
-        <w:rPr>
-          <w:sz w:val="20"/>
-          <w:szCs w:val="20"/>
-        </w:rPr>
-        <w:t xml:space="preserve"> - </w:t>
+      <w:r>
+        <w:rPr>
+          <w:sz w:val="20"/>
+          <w:szCs w:val="20"/>
+        </w:rPr>
+        <w:t xml:space="preserve">logistic_regression.pkl - </w:t>
       </w:r>
       <w:r>
         <w:rPr>
@@ -11400,23 +10114,12 @@
           <w:szCs w:val="20"/>
         </w:rPr>
       </w:pPr>
-      <w:proofErr w:type="spellStart"/>
-      <w:proofErr w:type="gramStart"/>
-      <w:r>
-        <w:rPr>
-          <w:sz w:val="20"/>
-          <w:szCs w:val="20"/>
-        </w:rPr>
-        <w:t>config.yaml</w:t>
-      </w:r>
-      <w:proofErr w:type="spellEnd"/>
-      <w:proofErr w:type="gramEnd"/>
-      <w:r>
-        <w:rPr>
-          <w:sz w:val="20"/>
-          <w:szCs w:val="20"/>
-        </w:rPr>
-        <w:t xml:space="preserve"> - Hyperparameters</w:t>
+      <w:r>
+        <w:rPr>
+          <w:sz w:val="20"/>
+          <w:szCs w:val="20"/>
+        </w:rPr>
+        <w:t>config.yaml - Hyperparameters</w:t>
       </w:r>
     </w:p>
     <w:p>
@@ -11436,39 +10139,7 @@
           <w:sz w:val="20"/>
           <w:szCs w:val="20"/>
         </w:rPr>
-        <w:t>.</w:t>
-      </w:r>
-      <w:proofErr w:type="spellStart"/>
-      <w:r>
-        <w:rPr>
-          <w:sz w:val="20"/>
-          <w:szCs w:val="20"/>
-        </w:rPr>
-        <w:t>github</w:t>
-      </w:r>
-      <w:proofErr w:type="spellEnd"/>
-      <w:r>
-        <w:rPr>
-          <w:sz w:val="20"/>
-          <w:szCs w:val="20"/>
-        </w:rPr>
-        <w:t>/workflows/</w:t>
-      </w:r>
-      <w:proofErr w:type="spellStart"/>
-      <w:r>
-        <w:rPr>
-          <w:sz w:val="20"/>
-          <w:szCs w:val="20"/>
-        </w:rPr>
-        <w:t>ci_cd_pipeline.yml</w:t>
-      </w:r>
-      <w:proofErr w:type="spellEnd"/>
-      <w:r>
-        <w:rPr>
-          <w:sz w:val="20"/>
-          <w:szCs w:val="20"/>
-        </w:rPr>
-        <w:t xml:space="preserve"> - 370 lines CI/CD</w:t>
+        <w:t>.github/workflows/ci_cd_pipeline.yml - 370 lines CI/CD</w:t>
       </w:r>
     </w:p>
     <w:p>
@@ -11549,39 +10220,7 @@
           <w:sz w:val="20"/>
           <w:szCs w:val="20"/>
         </w:rPr>
-        <w:t>Ensemble methods (</w:t>
-      </w:r>
-      <w:proofErr w:type="spellStart"/>
-      <w:r>
-        <w:rPr>
-          <w:sz w:val="20"/>
-          <w:szCs w:val="20"/>
-        </w:rPr>
-        <w:t>XGBoost</w:t>
-      </w:r>
-      <w:proofErr w:type="spellEnd"/>
-      <w:r>
-        <w:rPr>
-          <w:sz w:val="20"/>
-          <w:szCs w:val="20"/>
-        </w:rPr>
-        <w:t xml:space="preserve">, </w:t>
-      </w:r>
-      <w:proofErr w:type="spellStart"/>
-      <w:r>
-        <w:rPr>
-          <w:sz w:val="20"/>
-          <w:szCs w:val="20"/>
-        </w:rPr>
-        <w:t>LightGBM</w:t>
-      </w:r>
-      <w:proofErr w:type="spellEnd"/>
-      <w:r>
-        <w:rPr>
-          <w:sz w:val="20"/>
-          <w:szCs w:val="20"/>
-        </w:rPr>
-        <w:t>)</w:t>
+        <w:t>Ensemble methods (XGBoost, LightGBM)</w:t>
       </w:r>
     </w:p>
     <w:p>
@@ -11602,23 +10241,7 @@
           <w:sz w:val="20"/>
           <w:szCs w:val="20"/>
         </w:rPr>
-        <w:t>Neural networks (TensorFlow/</w:t>
-      </w:r>
-      <w:proofErr w:type="spellStart"/>
-      <w:r>
-        <w:rPr>
-          <w:sz w:val="20"/>
-          <w:szCs w:val="20"/>
-        </w:rPr>
-        <w:t>PyTorch</w:t>
-      </w:r>
-      <w:proofErr w:type="spellEnd"/>
-      <w:r>
-        <w:rPr>
-          <w:sz w:val="20"/>
-          <w:szCs w:val="20"/>
-        </w:rPr>
-        <w:t>)</w:t>
+        <w:t>Neural networks (TensorFlow/PyTorch)</w:t>
       </w:r>
     </w:p>
     <w:p>
@@ -11660,23 +10283,7 @@
           <w:sz w:val="20"/>
           <w:szCs w:val="20"/>
         </w:rPr>
-        <w:t>Automated hyperparameter tuning (</w:t>
-      </w:r>
-      <w:proofErr w:type="spellStart"/>
-      <w:r>
-        <w:rPr>
-          <w:sz w:val="20"/>
-          <w:szCs w:val="20"/>
-        </w:rPr>
-        <w:t>Optuna</w:t>
-      </w:r>
-      <w:proofErr w:type="spellEnd"/>
-      <w:r>
-        <w:rPr>
-          <w:sz w:val="20"/>
-          <w:szCs w:val="20"/>
-        </w:rPr>
-        <w:t>)</w:t>
+        <w:t>Automated hyperparameter tuning (Optuna)</w:t>
       </w:r>
     </w:p>
     <w:p>
@@ -12007,21 +10614,12 @@
           <w:szCs w:val="20"/>
         </w:rPr>
       </w:pPr>
-      <w:proofErr w:type="spellStart"/>
-      <w:r>
-        <w:rPr>
-          <w:sz w:val="20"/>
-          <w:szCs w:val="20"/>
-        </w:rPr>
-        <w:t>MLOps</w:t>
-      </w:r>
-      <w:proofErr w:type="spellEnd"/>
-      <w:r>
-        <w:rPr>
-          <w:sz w:val="20"/>
-          <w:szCs w:val="20"/>
-        </w:rPr>
-        <w:t xml:space="preserve"> Tooling</w:t>
+      <w:r>
+        <w:rPr>
+          <w:sz w:val="20"/>
+          <w:szCs w:val="20"/>
+        </w:rPr>
+        <w:t>MLOps Tooling</w:t>
       </w:r>
     </w:p>
     <w:p>
@@ -12058,31 +10656,13 @@
           <w:szCs w:val="20"/>
         </w:rPr>
       </w:pPr>
-      <w:proofErr w:type="spellStart"/>
-      <w:r>
-        <w:rPr>
-          <w:sz w:val="20"/>
-          <w:szCs w:val="20"/>
-        </w:rPr>
-        <w:t>ArgoCD</w:t>
-      </w:r>
-      <w:proofErr w:type="spellEnd"/>
-      <w:r>
-        <w:rPr>
-          <w:sz w:val="20"/>
-          <w:szCs w:val="20"/>
-        </w:rPr>
-        <w:t xml:space="preserve"> for </w:t>
-      </w:r>
-      <w:proofErr w:type="spellStart"/>
-      <w:r>
-        <w:rPr>
-          <w:sz w:val="20"/>
-          <w:szCs w:val="20"/>
-        </w:rPr>
-        <w:t>GitOps</w:t>
-      </w:r>
-      <w:proofErr w:type="spellEnd"/>
+      <w:r>
+        <w:rPr>
+          <w:sz w:val="20"/>
+          <w:szCs w:val="20"/>
+        </w:rPr>
+        <w:t>ArgoCD for GitOps</w:t>
+      </w:r>
     </w:p>
     <w:p>
       <w:pPr>
@@ -12240,7 +10820,7 @@
         </w:rPr>
         <w:t>scikit-learn: </w:t>
       </w:r>
-      <w:hyperlink r:id="rId8" w:tgtFrame="_blank" w:history="1">
+      <w:hyperlink r:id="rId9" w:tgtFrame="_blank" w:history="1">
         <w:r>
           <w:rPr>
             <w:rStyle w:val="Hyperlink"/>
@@ -12263,23 +10843,14 @@
           <w:szCs w:val="20"/>
         </w:rPr>
       </w:pPr>
-      <w:proofErr w:type="spellStart"/>
-      <w:r>
-        <w:rPr>
-          <w:sz w:val="20"/>
-          <w:szCs w:val="20"/>
-        </w:rPr>
-        <w:t>MLflow</w:t>
-      </w:r>
-      <w:proofErr w:type="spellEnd"/>
-      <w:r>
-        <w:rPr>
-          <w:sz w:val="20"/>
-          <w:szCs w:val="20"/>
-        </w:rPr>
-        <w:t>: </w:t>
-      </w:r>
-      <w:hyperlink r:id="rId9" w:tgtFrame="_blank" w:history="1">
+      <w:r>
+        <w:rPr>
+          <w:sz w:val="20"/>
+          <w:szCs w:val="20"/>
+        </w:rPr>
+        <w:t>MLflow: </w:t>
+      </w:r>
+      <w:hyperlink r:id="rId10" w:tgtFrame="_blank" w:history="1">
         <w:r>
           <w:rPr>
             <w:rStyle w:val="Hyperlink"/>
@@ -12302,23 +10873,14 @@
           <w:szCs w:val="20"/>
         </w:rPr>
       </w:pPr>
-      <w:proofErr w:type="spellStart"/>
-      <w:r>
-        <w:rPr>
-          <w:sz w:val="20"/>
-          <w:szCs w:val="20"/>
-        </w:rPr>
-        <w:t>FastAPI</w:t>
-      </w:r>
-      <w:proofErr w:type="spellEnd"/>
-      <w:r>
-        <w:rPr>
-          <w:sz w:val="20"/>
-          <w:szCs w:val="20"/>
-        </w:rPr>
-        <w:t>: </w:t>
-      </w:r>
-      <w:hyperlink r:id="rId10" w:tgtFrame="_blank" w:history="1">
+      <w:r>
+        <w:rPr>
+          <w:sz w:val="20"/>
+          <w:szCs w:val="20"/>
+        </w:rPr>
+        <w:t>FastAPI: </w:t>
+      </w:r>
+      <w:hyperlink r:id="rId11" w:tgtFrame="_blank" w:history="1">
         <w:r>
           <w:rPr>
             <w:rStyle w:val="Hyperlink"/>
@@ -12349,7 +10911,7 @@
         <w:lastRenderedPageBreak/>
         <w:t>Docker: </w:t>
       </w:r>
-      <w:hyperlink r:id="rId11" w:tgtFrame="_blank" w:history="1">
+      <w:hyperlink r:id="rId12" w:tgtFrame="_blank" w:history="1">
         <w:r>
           <w:rPr>
             <w:rStyle w:val="Hyperlink"/>
@@ -12379,7 +10941,7 @@
         </w:rPr>
         <w:t>Kubernetes: </w:t>
       </w:r>
-      <w:hyperlink r:id="rId12" w:tgtFrame="_blank" w:history="1">
+      <w:hyperlink r:id="rId13" w:tgtFrame="_blank" w:history="1">
         <w:r>
           <w:rPr>
             <w:rStyle w:val="Hyperlink"/>
@@ -12409,7 +10971,7 @@
         </w:rPr>
         <w:t>Prometheus: </w:t>
       </w:r>
-      <w:hyperlink r:id="rId13" w:tgtFrame="_blank" w:history="1">
+      <w:hyperlink r:id="rId14" w:tgtFrame="_blank" w:history="1">
         <w:r>
           <w:rPr>
             <w:rStyle w:val="Hyperlink"/>
@@ -12439,7 +11001,7 @@
         </w:rPr>
         <w:t>Grafana: </w:t>
       </w:r>
-      <w:hyperlink r:id="rId14" w:tgtFrame="_blank" w:history="1">
+      <w:hyperlink r:id="rId15" w:tgtFrame="_blank" w:history="1">
         <w:r>
           <w:rPr>
             <w:rStyle w:val="Hyperlink"/>
@@ -22429,6 +20991,25 @@
       <w:shd w:val="clear" w:color="auto" w:fill="E1DFDD"/>
     </w:rPr>
   </w:style>
+  <w:style w:type="table" w:styleId="TableGrid">
+    <w:name w:val="Table Grid"/>
+    <w:basedOn w:val="TableNormal"/>
+    <w:uiPriority w:val="39"/>
+    <w:rsid w:val="00EF2059"/>
+    <w:pPr>
+      <w:spacing w:after="0" w:line="240" w:lineRule="auto"/>
+    </w:pPr>
+    <w:tblPr>
+      <w:tblBorders>
+        <w:top w:val="single" w:sz="4" w:space="0" w:color="auto"/>
+        <w:left w:val="single" w:sz="4" w:space="0" w:color="auto"/>
+        <w:bottom w:val="single" w:sz="4" w:space="0" w:color="auto"/>
+        <w:right w:val="single" w:sz="4" w:space="0" w:color="auto"/>
+        <w:insideH w:val="single" w:sz="4" w:space="0" w:color="auto"/>
+        <w:insideV w:val="single" w:sz="4" w:space="0" w:color="auto"/>
+      </w:tblBorders>
+    </w:tblPr>
+  </w:style>
 </w:styles>
 </file>
 

</xml_diff>